<commit_message>
Updated Steps and added pictures
Need to merge into ticket creation process document.
</commit_message>
<xml_diff>
--- a/TWS Final Process Document Gabe.docx
+++ b/TWS Final Process Document Gabe.docx
@@ -55,41 +55,19 @@
           <w:b/>
           <w:bCs/>
         </w:rPr>
-        <w:t xml:space="preserve">Approval </w:t>
-      </w:r>
-      <w:r>
-        <w:rPr>
-          <w:b/>
-          <w:bCs/>
-        </w:rPr>
-        <w:t>T</w:t>
-      </w:r>
-      <w:r>
-        <w:rPr>
-          <w:b/>
-          <w:bCs/>
-        </w:rPr>
-        <w:t>able:</w:t>
-      </w:r>
-    </w:p>
-    <w:p>
-      <w:pPr>
-        <w:pStyle w:val="Normal"/>
-        <w:bidi w:val="0"/>
-        <w:jc w:val="left"/>
-        <w:rPr/>
-      </w:pPr>
-      <w:r>
-        <w:rPr/>
-        <w:t xml:space="preserve">Document creator: Gabriel Linski, </w:t>
-      </w:r>
-      <w:r>
-        <w:rPr/>
-        <w:t xml:space="preserve">first issued </w:t>
-      </w:r>
-      <w:r>
-        <w:rPr/>
-        <w:t>Feb 13</w:t>
+        <w:t>Approval Table:</w:t>
+      </w:r>
+    </w:p>
+    <w:p>
+      <w:pPr>
+        <w:pStyle w:val="Normal"/>
+        <w:bidi w:val="0"/>
+        <w:jc w:val="left"/>
+        <w:rPr/>
+      </w:pPr>
+      <w:r>
+        <w:rPr/>
+        <w:t>Document creator: Gabriel Linski, first issued Feb 13</w:t>
       </w:r>
       <w:r>
         <w:rPr>
@@ -163,42 +141,7 @@
           <w:b w:val="false"/>
           <w:bCs w:val="false"/>
         </w:rPr>
-        <w:t xml:space="preserve">Document </w:t>
-      </w:r>
-      <w:r>
-        <w:rPr>
-          <w:b w:val="false"/>
-          <w:bCs w:val="false"/>
-        </w:rPr>
-        <w:t>R</w:t>
-      </w:r>
-      <w:r>
-        <w:rPr>
-          <w:b w:val="false"/>
-          <w:bCs w:val="false"/>
-        </w:rPr>
-        <w:t>eview</w:t>
-      </w:r>
-      <w:r>
-        <w:rPr>
-          <w:b w:val="false"/>
-          <w:bCs w:val="false"/>
-        </w:rPr>
-        <w:t>er</w:t>
-      </w:r>
-      <w:r>
-        <w:rPr>
-          <w:b w:val="false"/>
-          <w:bCs w:val="false"/>
-        </w:rPr>
-        <w:t>s</w:t>
-      </w:r>
-      <w:r>
-        <w:rPr>
-          <w:b w:val="false"/>
-          <w:bCs w:val="false"/>
-        </w:rPr>
-        <w:t xml:space="preserve">: </w:t>
+        <w:t xml:space="preserve">Document Reviewers: </w:t>
       </w:r>
     </w:p>
     <w:p>
@@ -211,7 +154,17 @@
       <w:r>
         <w:rPr/>
         <w:tab/>
-        <w:t xml:space="preserve">Hans Luberman </w:t>
+      </w:r>
+      <w:r>
+        <w:rPr>
+          <w:rFonts w:eastAsia="NSimSun" w:cs="Arial"/>
+          <w:color w:val="auto"/>
+          <w:kern w:val="2"/>
+          <w:sz w:val="24"/>
+          <w:szCs w:val="24"/>
+          <w:lang w:val="en-CA" w:eastAsia="zh-CN" w:bidi="hi-IN"/>
+        </w:rPr>
+        <w:t xml:space="preserve">Navjot Kaur </w:t>
       </w:r>
       <w:r>
         <w:rPr/>
@@ -238,11 +191,7 @@
       <w:r>
         <w:rPr/>
         <w:tab/>
-        <w:t xml:space="preserve">Billy Fakename </w:t>
-      </w:r>
-      <w:r>
-        <w:rPr/>
-        <w:t>reviewed April 15</w:t>
+        <w:t>Billy Fakename reviewed April 15</w:t>
       </w:r>
       <w:r>
         <w:rPr>
@@ -354,11 +303,11 @@
       </w:tblPr>
       <w:tblGrid>
         <w:gridCol w:w="1661"/>
-        <w:gridCol w:w="1663"/>
-        <w:gridCol w:w="1661"/>
         <w:gridCol w:w="1662"/>
         <w:gridCol w:w="1662"/>
-        <w:gridCol w:w="1663"/>
+        <w:gridCol w:w="1662"/>
+        <w:gridCol w:w="1662"/>
+        <w:gridCol w:w="1662"/>
       </w:tblGrid>
       <w:tr>
         <w:trPr/>
@@ -374,6 +323,7 @@
           <w:p>
             <w:pPr>
               <w:pStyle w:val="TableContents"/>
+              <w:widowControl w:val="false"/>
               <w:bidi w:val="0"/>
               <w:jc w:val="left"/>
               <w:rPr/>
@@ -385,7 +335,7 @@
         </w:tc>
         <w:tc>
           <w:tcPr>
-            <w:tcW w:w="1663" w:type="dxa"/>
+            <w:tcW w:w="1662" w:type="dxa"/>
             <w:tcBorders>
               <w:top w:val="single" w:sz="2" w:space="0" w:color="000000"/>
               <w:left w:val="single" w:sz="2" w:space="0" w:color="000000"/>
@@ -395,6 +345,7 @@
           <w:p>
             <w:pPr>
               <w:pStyle w:val="TableContents"/>
+              <w:widowControl w:val="false"/>
               <w:bidi w:val="0"/>
               <w:jc w:val="left"/>
               <w:rPr/>
@@ -407,6 +358,7 @@
           <w:p>
             <w:pPr>
               <w:pStyle w:val="TableContents"/>
+              <w:widowControl w:val="false"/>
               <w:bidi w:val="0"/>
               <w:jc w:val="left"/>
               <w:rPr>
@@ -428,7 +380,7 @@
         </w:tc>
         <w:tc>
           <w:tcPr>
-            <w:tcW w:w="1661" w:type="dxa"/>
+            <w:tcW w:w="1662" w:type="dxa"/>
             <w:tcBorders>
               <w:top w:val="single" w:sz="2" w:space="0" w:color="000000"/>
               <w:left w:val="single" w:sz="2" w:space="0" w:color="000000"/>
@@ -438,6 +390,7 @@
           <w:p>
             <w:pPr>
               <w:pStyle w:val="TableContents"/>
+              <w:widowControl w:val="false"/>
               <w:bidi w:val="0"/>
               <w:jc w:val="left"/>
               <w:rPr/>
@@ -460,6 +413,7 @@
           <w:p>
             <w:pPr>
               <w:pStyle w:val="TableContents"/>
+              <w:widowControl w:val="false"/>
               <w:bidi w:val="0"/>
               <w:jc w:val="left"/>
               <w:rPr/>
@@ -482,6 +436,7 @@
           <w:p>
             <w:pPr>
               <w:pStyle w:val="TableContents"/>
+              <w:widowControl w:val="false"/>
               <w:bidi w:val="0"/>
               <w:jc w:val="left"/>
               <w:rPr/>
@@ -494,7 +449,7 @@
         </w:tc>
         <w:tc>
           <w:tcPr>
-            <w:tcW w:w="1663" w:type="dxa"/>
+            <w:tcW w:w="1662" w:type="dxa"/>
             <w:tcBorders>
               <w:top w:val="single" w:sz="2" w:space="0" w:color="000000"/>
               <w:left w:val="single" w:sz="2" w:space="0" w:color="000000"/>
@@ -505,6 +460,7 @@
           <w:p>
             <w:pPr>
               <w:pStyle w:val="TableContents"/>
+              <w:widowControl w:val="false"/>
               <w:bidi w:val="0"/>
               <w:jc w:val="left"/>
               <w:rPr/>
@@ -529,6 +485,7 @@
           <w:p>
             <w:pPr>
               <w:pStyle w:val="TableContents"/>
+              <w:widowControl w:val="false"/>
               <w:bidi w:val="0"/>
               <w:jc w:val="left"/>
               <w:rPr/>
@@ -536,49 +493,6 @@
             <w:r>
               <w:rPr/>
               <w:t>Ticket Creation</w:t>
-            </w:r>
-          </w:p>
-        </w:tc>
-        <w:tc>
-          <w:tcPr>
-            <w:tcW w:w="1663" w:type="dxa"/>
-            <w:tcBorders>
-              <w:left w:val="single" w:sz="2" w:space="0" w:color="000000"/>
-              <w:bottom w:val="single" w:sz="2" w:space="0" w:color="000000"/>
-            </w:tcBorders>
-          </w:tcPr>
-          <w:p>
-            <w:pPr>
-              <w:pStyle w:val="TableContents"/>
-              <w:bidi w:val="0"/>
-              <w:jc w:val="left"/>
-              <w:rPr/>
-            </w:pPr>
-            <w:r>
-              <w:rPr/>
-              <w:t>R</w:t>
-            </w:r>
-          </w:p>
-        </w:tc>
-        <w:tc>
-          <w:tcPr>
-            <w:tcW w:w="1661" w:type="dxa"/>
-            <w:tcBorders>
-              <w:left w:val="single" w:sz="2" w:space="0" w:color="000000"/>
-              <w:bottom w:val="single" w:sz="2" w:space="0" w:color="000000"/>
-            </w:tcBorders>
-          </w:tcPr>
-          <w:p>
-            <w:pPr>
-              <w:pStyle w:val="TableContents"/>
-              <w:widowControl w:val="false"/>
-              <w:suppressLineNumbers/>
-              <w:bidi w:val="0"/>
-              <w:jc w:val="left"/>
-              <w:rPr/>
-            </w:pPr>
-            <w:r>
-              <w:rPr/>
             </w:r>
           </w:p>
         </w:tc>
@@ -593,6 +507,51 @@
           <w:p>
             <w:pPr>
               <w:pStyle w:val="TableContents"/>
+              <w:widowControl w:val="false"/>
+              <w:bidi w:val="0"/>
+              <w:jc w:val="left"/>
+              <w:rPr/>
+            </w:pPr>
+            <w:r>
+              <w:rPr/>
+              <w:t>R</w:t>
+            </w:r>
+          </w:p>
+        </w:tc>
+        <w:tc>
+          <w:tcPr>
+            <w:tcW w:w="1662" w:type="dxa"/>
+            <w:tcBorders>
+              <w:left w:val="single" w:sz="2" w:space="0" w:color="000000"/>
+              <w:bottom w:val="single" w:sz="2" w:space="0" w:color="000000"/>
+            </w:tcBorders>
+          </w:tcPr>
+          <w:p>
+            <w:pPr>
+              <w:pStyle w:val="TableContents"/>
+              <w:widowControl w:val="false"/>
+              <w:suppressLineNumbers/>
+              <w:bidi w:val="0"/>
+              <w:jc w:val="left"/>
+              <w:rPr/>
+            </w:pPr>
+            <w:r>
+              <w:rPr/>
+            </w:r>
+          </w:p>
+        </w:tc>
+        <w:tc>
+          <w:tcPr>
+            <w:tcW w:w="1662" w:type="dxa"/>
+            <w:tcBorders>
+              <w:left w:val="single" w:sz="2" w:space="0" w:color="000000"/>
+              <w:bottom w:val="single" w:sz="2" w:space="0" w:color="000000"/>
+            </w:tcBorders>
+          </w:tcPr>
+          <w:p>
+            <w:pPr>
+              <w:pStyle w:val="TableContents"/>
+              <w:widowControl w:val="false"/>
               <w:bidi w:val="0"/>
               <w:jc w:val="left"/>
               <w:rPr/>
@@ -614,6 +573,7 @@
           <w:p>
             <w:pPr>
               <w:pStyle w:val="TableContents"/>
+              <w:widowControl w:val="false"/>
               <w:bidi w:val="0"/>
               <w:jc w:val="left"/>
               <w:rPr/>
@@ -626,7 +586,7 @@
         </w:tc>
         <w:tc>
           <w:tcPr>
-            <w:tcW w:w="1663" w:type="dxa"/>
+            <w:tcW w:w="1662" w:type="dxa"/>
             <w:tcBorders>
               <w:left w:val="single" w:sz="2" w:space="0" w:color="000000"/>
               <w:bottom w:val="single" w:sz="2" w:space="0" w:color="000000"/>
@@ -636,6 +596,7 @@
           <w:p>
             <w:pPr>
               <w:pStyle w:val="TableContents"/>
+              <w:widowControl w:val="false"/>
               <w:bidi w:val="0"/>
               <w:jc w:val="left"/>
               <w:rPr/>
@@ -660,6 +621,7 @@
           <w:p>
             <w:pPr>
               <w:pStyle w:val="TableContents"/>
+              <w:widowControl w:val="false"/>
               <w:bidi w:val="0"/>
               <w:jc w:val="left"/>
               <w:rPr/>
@@ -672,7 +634,7 @@
         </w:tc>
         <w:tc>
           <w:tcPr>
-            <w:tcW w:w="1663" w:type="dxa"/>
+            <w:tcW w:w="1662" w:type="dxa"/>
             <w:tcBorders>
               <w:left w:val="single" w:sz="2" w:space="0" w:color="000000"/>
               <w:bottom w:val="single" w:sz="2" w:space="0" w:color="000000"/>
@@ -681,6 +643,7 @@
           <w:p>
             <w:pPr>
               <w:pStyle w:val="TableContents"/>
+              <w:widowControl w:val="false"/>
               <w:bidi w:val="0"/>
               <w:jc w:val="left"/>
               <w:rPr/>
@@ -693,7 +656,7 @@
         </w:tc>
         <w:tc>
           <w:tcPr>
-            <w:tcW w:w="1661" w:type="dxa"/>
+            <w:tcW w:w="1662" w:type="dxa"/>
             <w:tcBorders>
               <w:left w:val="single" w:sz="2" w:space="0" w:color="000000"/>
               <w:bottom w:val="single" w:sz="2" w:space="0" w:color="000000"/>
@@ -702,6 +665,7 @@
           <w:p>
             <w:pPr>
               <w:pStyle w:val="TableContents"/>
+              <w:widowControl w:val="false"/>
               <w:bidi w:val="0"/>
               <w:jc w:val="left"/>
               <w:rPr/>
@@ -723,6 +687,7 @@
           <w:p>
             <w:pPr>
               <w:pStyle w:val="TableContents"/>
+              <w:widowControl w:val="false"/>
               <w:bidi w:val="0"/>
               <w:jc w:val="left"/>
               <w:rPr/>
@@ -744,6 +709,7 @@
           <w:p>
             <w:pPr>
               <w:pStyle w:val="TableContents"/>
+              <w:widowControl w:val="false"/>
               <w:bidi w:val="0"/>
               <w:jc w:val="left"/>
               <w:rPr/>
@@ -756,7 +722,7 @@
         </w:tc>
         <w:tc>
           <w:tcPr>
-            <w:tcW w:w="1663" w:type="dxa"/>
+            <w:tcW w:w="1662" w:type="dxa"/>
             <w:tcBorders>
               <w:left w:val="single" w:sz="2" w:space="0" w:color="000000"/>
               <w:bottom w:val="single" w:sz="2" w:space="0" w:color="000000"/>
@@ -766,6 +732,7 @@
           <w:p>
             <w:pPr>
               <w:pStyle w:val="TableContents"/>
+              <w:widowControl w:val="false"/>
               <w:bidi w:val="0"/>
               <w:jc w:val="left"/>
               <w:rPr/>
@@ -790,6 +757,7 @@
           <w:p>
             <w:pPr>
               <w:pStyle w:val="TableContents"/>
+              <w:widowControl w:val="false"/>
               <w:bidi w:val="0"/>
               <w:jc w:val="left"/>
               <w:rPr/>
@@ -802,7 +770,7 @@
         </w:tc>
         <w:tc>
           <w:tcPr>
-            <w:tcW w:w="1663" w:type="dxa"/>
+            <w:tcW w:w="1662" w:type="dxa"/>
             <w:tcBorders>
               <w:left w:val="single" w:sz="2" w:space="0" w:color="000000"/>
               <w:bottom w:val="single" w:sz="2" w:space="0" w:color="000000"/>
@@ -811,6 +779,7 @@
           <w:p>
             <w:pPr>
               <w:pStyle w:val="TableContents"/>
+              <w:widowControl w:val="false"/>
               <w:bidi w:val="0"/>
               <w:jc w:val="left"/>
               <w:rPr/>
@@ -823,7 +792,7 @@
         </w:tc>
         <w:tc>
           <w:tcPr>
-            <w:tcW w:w="1661" w:type="dxa"/>
+            <w:tcW w:w="1662" w:type="dxa"/>
             <w:tcBorders>
               <w:left w:val="single" w:sz="2" w:space="0" w:color="000000"/>
               <w:bottom w:val="single" w:sz="2" w:space="0" w:color="000000"/>
@@ -832,6 +801,7 @@
           <w:p>
             <w:pPr>
               <w:pStyle w:val="TableContents"/>
+              <w:widowControl w:val="false"/>
               <w:bidi w:val="0"/>
               <w:jc w:val="left"/>
               <w:rPr/>
@@ -853,6 +823,7 @@
           <w:p>
             <w:pPr>
               <w:pStyle w:val="TableContents"/>
+              <w:widowControl w:val="false"/>
               <w:bidi w:val="0"/>
               <w:jc w:val="left"/>
               <w:rPr/>
@@ -874,6 +845,7 @@
           <w:p>
             <w:pPr>
               <w:pStyle w:val="TableContents"/>
+              <w:widowControl w:val="false"/>
               <w:bidi w:val="0"/>
               <w:jc w:val="left"/>
               <w:rPr/>
@@ -886,7 +858,7 @@
         </w:tc>
         <w:tc>
           <w:tcPr>
-            <w:tcW w:w="1663" w:type="dxa"/>
+            <w:tcW w:w="1662" w:type="dxa"/>
             <w:tcBorders>
               <w:left w:val="single" w:sz="2" w:space="0" w:color="000000"/>
               <w:bottom w:val="single" w:sz="2" w:space="0" w:color="000000"/>
@@ -896,6 +868,7 @@
           <w:p>
             <w:pPr>
               <w:pStyle w:val="TableContents"/>
+              <w:widowControl w:val="false"/>
               <w:bidi w:val="0"/>
               <w:jc w:val="left"/>
               <w:rPr/>
@@ -920,6 +893,7 @@
           <w:p>
             <w:pPr>
               <w:pStyle w:val="TableContents"/>
+              <w:widowControl w:val="false"/>
               <w:bidi w:val="0"/>
               <w:jc w:val="left"/>
               <w:rPr/>
@@ -927,47 +901,6 @@
             <w:r>
               <w:rPr/>
               <w:t>Connection Establishment</w:t>
-            </w:r>
-          </w:p>
-        </w:tc>
-        <w:tc>
-          <w:tcPr>
-            <w:tcW w:w="1663" w:type="dxa"/>
-            <w:tcBorders>
-              <w:left w:val="single" w:sz="2" w:space="0" w:color="000000"/>
-              <w:bottom w:val="single" w:sz="2" w:space="0" w:color="000000"/>
-            </w:tcBorders>
-          </w:tcPr>
-          <w:p>
-            <w:pPr>
-              <w:pStyle w:val="TableContents"/>
-              <w:bidi w:val="0"/>
-              <w:jc w:val="left"/>
-              <w:rPr/>
-            </w:pPr>
-            <w:r>
-              <w:rPr/>
-              <w:t>A</w:t>
-            </w:r>
-          </w:p>
-        </w:tc>
-        <w:tc>
-          <w:tcPr>
-            <w:tcW w:w="1661" w:type="dxa"/>
-            <w:tcBorders>
-              <w:left w:val="single" w:sz="2" w:space="0" w:color="000000"/>
-              <w:bottom w:val="single" w:sz="2" w:space="0" w:color="000000"/>
-            </w:tcBorders>
-          </w:tcPr>
-          <w:p>
-            <w:pPr>
-              <w:pStyle w:val="TableContents"/>
-              <w:bidi w:val="0"/>
-              <w:jc w:val="left"/>
-              <w:rPr/>
-            </w:pPr>
-            <w:r>
-              <w:rPr/>
             </w:r>
           </w:p>
         </w:tc>
@@ -982,6 +915,49 @@
           <w:p>
             <w:pPr>
               <w:pStyle w:val="TableContents"/>
+              <w:widowControl w:val="false"/>
+              <w:bidi w:val="0"/>
+              <w:jc w:val="left"/>
+              <w:rPr/>
+            </w:pPr>
+            <w:r>
+              <w:rPr/>
+            </w:r>
+          </w:p>
+        </w:tc>
+        <w:tc>
+          <w:tcPr>
+            <w:tcW w:w="1662" w:type="dxa"/>
+            <w:tcBorders>
+              <w:left w:val="single" w:sz="2" w:space="0" w:color="000000"/>
+              <w:bottom w:val="single" w:sz="2" w:space="0" w:color="000000"/>
+            </w:tcBorders>
+          </w:tcPr>
+          <w:p>
+            <w:pPr>
+              <w:pStyle w:val="TableContents"/>
+              <w:widowControl w:val="false"/>
+              <w:bidi w:val="0"/>
+              <w:jc w:val="left"/>
+              <w:rPr/>
+            </w:pPr>
+            <w:r>
+              <w:rPr/>
+            </w:r>
+          </w:p>
+        </w:tc>
+        <w:tc>
+          <w:tcPr>
+            <w:tcW w:w="1662" w:type="dxa"/>
+            <w:tcBorders>
+              <w:left w:val="single" w:sz="2" w:space="0" w:color="000000"/>
+              <w:bottom w:val="single" w:sz="2" w:space="0" w:color="000000"/>
+            </w:tcBorders>
+          </w:tcPr>
+          <w:p>
+            <w:pPr>
+              <w:pStyle w:val="TableContents"/>
+              <w:widowControl w:val="false"/>
               <w:bidi w:val="0"/>
               <w:jc w:val="left"/>
               <w:rPr/>
@@ -1003,19 +979,20 @@
           <w:p>
             <w:pPr>
               <w:pStyle w:val="TableContents"/>
+              <w:widowControl w:val="false"/>
               <w:bidi w:val="0"/>
               <w:jc w:val="left"/>
               <w:rPr/>
             </w:pPr>
             <w:r>
               <w:rPr/>
-              <w:t>C</w:t>
+              <w:t>AC</w:t>
             </w:r>
           </w:p>
         </w:tc>
         <w:tc>
           <w:tcPr>
-            <w:tcW w:w="1663" w:type="dxa"/>
+            <w:tcW w:w="1662" w:type="dxa"/>
             <w:tcBorders>
               <w:left w:val="single" w:sz="2" w:space="0" w:color="000000"/>
               <w:bottom w:val="single" w:sz="2" w:space="0" w:color="000000"/>
@@ -1050,6 +1027,7 @@
           <w:p>
             <w:pPr>
               <w:pStyle w:val="TableContents"/>
+              <w:widowControl w:val="false"/>
               <w:bidi w:val="0"/>
               <w:jc w:val="left"/>
               <w:rPr/>
@@ -1057,48 +1035,6 @@
             <w:r>
               <w:rPr/>
               <w:t>Connection Testing</w:t>
-            </w:r>
-          </w:p>
-        </w:tc>
-        <w:tc>
-          <w:tcPr>
-            <w:tcW w:w="1663" w:type="dxa"/>
-            <w:tcBorders>
-              <w:left w:val="single" w:sz="2" w:space="0" w:color="000000"/>
-              <w:bottom w:val="single" w:sz="2" w:space="0" w:color="000000"/>
-            </w:tcBorders>
-          </w:tcPr>
-          <w:p>
-            <w:pPr>
-              <w:pStyle w:val="TableContents"/>
-              <w:widowControl w:val="false"/>
-              <w:suppressLineNumbers/>
-              <w:bidi w:val="0"/>
-              <w:jc w:val="left"/>
-              <w:rPr/>
-            </w:pPr>
-            <w:r>
-              <w:rPr/>
-            </w:r>
-          </w:p>
-        </w:tc>
-        <w:tc>
-          <w:tcPr>
-            <w:tcW w:w="1661" w:type="dxa"/>
-            <w:tcBorders>
-              <w:left w:val="single" w:sz="2" w:space="0" w:color="000000"/>
-              <w:bottom w:val="single" w:sz="2" w:space="0" w:color="000000"/>
-            </w:tcBorders>
-          </w:tcPr>
-          <w:p>
-            <w:pPr>
-              <w:pStyle w:val="TableContents"/>
-              <w:bidi w:val="0"/>
-              <w:jc w:val="left"/>
-              <w:rPr/>
-            </w:pPr>
-            <w:r>
-              <w:rPr/>
             </w:r>
           </w:p>
         </w:tc>
@@ -1113,6 +1049,50 @@
           <w:p>
             <w:pPr>
               <w:pStyle w:val="TableContents"/>
+              <w:widowControl w:val="false"/>
+              <w:suppressLineNumbers/>
+              <w:bidi w:val="0"/>
+              <w:jc w:val="left"/>
+              <w:rPr/>
+            </w:pPr>
+            <w:r>
+              <w:rPr/>
+            </w:r>
+          </w:p>
+        </w:tc>
+        <w:tc>
+          <w:tcPr>
+            <w:tcW w:w="1662" w:type="dxa"/>
+            <w:tcBorders>
+              <w:left w:val="single" w:sz="2" w:space="0" w:color="000000"/>
+              <w:bottom w:val="single" w:sz="2" w:space="0" w:color="000000"/>
+            </w:tcBorders>
+          </w:tcPr>
+          <w:p>
+            <w:pPr>
+              <w:pStyle w:val="TableContents"/>
+              <w:widowControl w:val="false"/>
+              <w:bidi w:val="0"/>
+              <w:jc w:val="left"/>
+              <w:rPr/>
+            </w:pPr>
+            <w:r>
+              <w:rPr/>
+            </w:r>
+          </w:p>
+        </w:tc>
+        <w:tc>
+          <w:tcPr>
+            <w:tcW w:w="1662" w:type="dxa"/>
+            <w:tcBorders>
+              <w:left w:val="single" w:sz="2" w:space="0" w:color="000000"/>
+              <w:bottom w:val="single" w:sz="2" w:space="0" w:color="000000"/>
+            </w:tcBorders>
+          </w:tcPr>
+          <w:p>
+            <w:pPr>
+              <w:pStyle w:val="TableContents"/>
+              <w:widowControl w:val="false"/>
               <w:bidi w:val="0"/>
               <w:jc w:val="left"/>
               <w:rPr/>
@@ -1134,19 +1114,20 @@
           <w:p>
             <w:pPr>
               <w:pStyle w:val="TableContents"/>
+              <w:widowControl w:val="false"/>
               <w:bidi w:val="0"/>
               <w:jc w:val="left"/>
               <w:rPr/>
             </w:pPr>
             <w:r>
               <w:rPr/>
-              <w:t>C</w:t>
+              <w:t>AC</w:t>
             </w:r>
           </w:p>
         </w:tc>
         <w:tc>
           <w:tcPr>
-            <w:tcW w:w="1663" w:type="dxa"/>
+            <w:tcW w:w="1662" w:type="dxa"/>
             <w:tcBorders>
               <w:left w:val="single" w:sz="2" w:space="0" w:color="000000"/>
               <w:bottom w:val="single" w:sz="2" w:space="0" w:color="000000"/>
@@ -1291,138 +1272,2931 @@
       </w:pPr>
       <w:r>
         <w:rPr/>
-        <w:t xml:space="preserve">Creating a VPN connection for remote workers is to ensure data privacy. On this </w:t>
-      </w:r>
-      <w:r>
-        <w:rPr/>
-        <w:t>VPN</w:t>
-      </w:r>
-      <w:r>
-        <w:rPr/>
-        <w:t xml:space="preserve"> traffic will be encrypted, </w:t>
-      </w:r>
-      <w:r>
-        <w:rPr/>
-        <w:t>preventing intrusions and leaks of confidential data.</w:t>
-      </w:r>
-    </w:p>
-    <w:p>
-      <w:pPr>
-        <w:pStyle w:val="Normal"/>
-        <w:bidi w:val="0"/>
-        <w:jc w:val="left"/>
-        <w:rPr/>
-      </w:pPr>
-      <w:r>
-        <w:rPr/>
-      </w:r>
-    </w:p>
-    <w:p>
-      <w:pPr>
-        <w:pStyle w:val="Normal"/>
-        <w:bidi w:val="0"/>
-        <w:jc w:val="left"/>
-        <w:rPr/>
-      </w:pPr>
-      <w:r>
-        <w:rPr>
-          <w:b/>
-          <w:bCs/>
-        </w:rPr>
-        <w:t xml:space="preserve">Steps for Establishing a VPN Connection </w:t>
-      </w:r>
-      <w:r>
-        <w:rPr>
-          <w:b/>
-          <w:bCs/>
-        </w:rPr>
-        <w:t>Ticket</w:t>
-      </w:r>
-    </w:p>
-    <w:p>
-      <w:pPr>
-        <w:pStyle w:val="Normal"/>
-        <w:bidi w:val="0"/>
-        <w:jc w:val="left"/>
-        <w:rPr/>
-      </w:pPr>
-      <w:r>
-        <w:rPr/>
-        <w:t>From your company issued device.</w:t>
-      </w:r>
-    </w:p>
-    <w:p>
-      <w:pPr>
-        <w:pStyle w:val="Normal"/>
-        <w:bidi w:val="0"/>
-        <w:jc w:val="left"/>
-        <w:rPr/>
-      </w:pPr>
-      <w:r>
-        <w:rPr/>
-      </w:r>
-    </w:p>
-    <w:p>
-      <w:pPr>
-        <w:pStyle w:val="Normal"/>
-        <w:bidi w:val="0"/>
-        <w:jc w:val="left"/>
-        <w:rPr/>
-      </w:pPr>
-      <w:r>
-        <w:rPr/>
-      </w:r>
-    </w:p>
-    <w:p>
-      <w:pPr>
-        <w:pStyle w:val="Normal"/>
-        <w:bidi w:val="0"/>
-        <w:jc w:val="left"/>
-        <w:rPr>
-          <w:b/>
-          <w:b/>
-          <w:bCs/>
-        </w:rPr>
-      </w:pPr>
-      <w:r>
-        <w:rPr>
-          <w:b/>
-          <w:bCs/>
-        </w:rPr>
-        <w:t>Completed Ticket Example:</w:t>
-      </w:r>
-    </w:p>
-    <w:p>
-      <w:pPr>
-        <w:pStyle w:val="Normal"/>
-        <w:bidi w:val="0"/>
-        <w:jc w:val="left"/>
-        <w:rPr/>
-      </w:pPr>
-      <w:r>
-        <w:rPr/>
-      </w:r>
-    </w:p>
-    <w:p>
-      <w:pPr>
-        <w:pStyle w:val="Normal"/>
-        <w:bidi w:val="0"/>
-        <w:jc w:val="left"/>
-        <w:rPr/>
-      </w:pPr>
-      <w:r>
-        <w:rPr/>
-      </w:r>
-    </w:p>
-    <w:p>
-      <w:pPr>
-        <w:pStyle w:val="Normal"/>
-        <w:bidi w:val="0"/>
-        <w:jc w:val="left"/>
-        <w:rPr/>
-      </w:pPr>
-      <w:r>
-        <w:rPr/>
+        <w:t>Creating a VPN connection for remote workers is to ensure data privacy. On this VPN traffic will be encrypted, preventing intrusions and leaks of confidential data.</w:t>
+      </w:r>
+    </w:p>
+    <w:p>
+      <w:pPr>
+        <w:pStyle w:val="Normal"/>
+        <w:bidi w:val="0"/>
+        <w:jc w:val="left"/>
+        <w:rPr/>
+      </w:pPr>
+      <w:r>
+        <w:rPr/>
+      </w:r>
+    </w:p>
+    <w:p>
+      <w:pPr>
+        <w:pStyle w:val="Normal"/>
+        <w:bidi w:val="0"/>
+        <w:jc w:val="left"/>
+        <w:rPr/>
+      </w:pPr>
+      <w:r>
+        <w:rPr>
+          <w:b/>
+          <w:bCs/>
+        </w:rPr>
+        <w:t>Steps for Establishing a VPN Connection</w:t>
+      </w:r>
+    </w:p>
+    <w:p>
+      <w:pPr>
+        <w:pStyle w:val="Normal"/>
+        <w:bidi w:val="0"/>
+        <w:jc w:val="left"/>
+        <w:rPr/>
+      </w:pPr>
+      <w:r>
+        <w:rPr/>
+        <w:t xml:space="preserve">1) </w:t>
+      </w:r>
+      <w:r>
+        <w:rPr/>
+        <w:t xml:space="preserve">From your company issued device, </w:t>
+      </w:r>
+      <w:r>
+        <w:rPr/>
+        <w:drawing>
+          <wp:anchor behindDoc="0" distT="0" distB="0" distL="0" distR="0" simplePos="0" locked="0" layoutInCell="0" allowOverlap="1" relativeHeight="2">
+            <wp:simplePos x="0" y="0"/>
+            <wp:positionH relativeFrom="column">
+              <wp:posOffset>637540</wp:posOffset>
+            </wp:positionH>
+            <wp:positionV relativeFrom="paragraph">
+              <wp:posOffset>311150</wp:posOffset>
+            </wp:positionV>
+            <wp:extent cx="3961765" cy="4904740"/>
+            <wp:effectExtent l="0" t="0" r="0" b="0"/>
+            <wp:wrapSquare wrapText="largest"/>
+            <wp:docPr id="1" name="Image1" descr=""/>
+            <wp:cNvGraphicFramePr>
+              <a:graphicFrameLocks xmlns:a="http://schemas.openxmlformats.org/drawingml/2006/main" noChangeAspect="1"/>
+            </wp:cNvGraphicFramePr>
+            <a:graphic xmlns:a="http://schemas.openxmlformats.org/drawingml/2006/main">
+              <a:graphicData uri="http://schemas.openxmlformats.org/drawingml/2006/picture">
+                <pic:pic xmlns:pic="http://schemas.openxmlformats.org/drawingml/2006/picture">
+                  <pic:nvPicPr>
+                    <pic:cNvPr id="1" name="Image1" descr=""/>
+                    <pic:cNvPicPr>
+                      <a:picLocks noChangeAspect="1" noChangeArrowheads="1"/>
+                    </pic:cNvPicPr>
+                  </pic:nvPicPr>
+                  <pic:blipFill>
+                    <a:blip r:embed="rId3"/>
+                    <a:stretch>
+                      <a:fillRect/>
+                    </a:stretch>
+                  </pic:blipFill>
+                  <pic:spPr bwMode="auto">
+                    <a:xfrm>
+                      <a:off x="0" y="0"/>
+                      <a:ext cx="3961765" cy="4904740"/>
+                    </a:xfrm>
+                    <a:prstGeom prst="rect">
+                      <a:avLst/>
+                    </a:prstGeom>
+                  </pic:spPr>
+                </pic:pic>
+              </a:graphicData>
+            </a:graphic>
+          </wp:anchor>
+        </w:drawing>
+      </w:r>
+      <w:r>
+        <w:rPr/>
+        <w:t>click the Windows star menu in the lower left and select control panel:</w:t>
+      </w:r>
+    </w:p>
+    <w:p>
+      <w:pPr>
+        <w:pStyle w:val="Normal"/>
+        <w:bidi w:val="0"/>
+        <w:jc w:val="left"/>
+        <w:rPr/>
+      </w:pPr>
+      <w:r>
+        <w:rPr/>
+      </w:r>
+    </w:p>
+    <w:p>
+      <w:pPr>
+        <w:pStyle w:val="Normal"/>
+        <w:bidi w:val="0"/>
+        <w:jc w:val="left"/>
+        <w:rPr/>
+      </w:pPr>
+      <w:r>
+        <w:rPr/>
+      </w:r>
+    </w:p>
+    <w:p>
+      <w:pPr>
+        <w:pStyle w:val="Normal"/>
+        <w:bidi w:val="0"/>
+        <w:jc w:val="left"/>
+        <w:rPr/>
+      </w:pPr>
+      <w:r>
+        <w:rPr/>
+      </w:r>
+    </w:p>
+    <w:p>
+      <w:pPr>
+        <w:pStyle w:val="Normal"/>
+        <w:bidi w:val="0"/>
+        <w:jc w:val="left"/>
+        <w:rPr/>
+      </w:pPr>
+      <w:r>
+        <w:rPr/>
+      </w:r>
+    </w:p>
+    <w:p>
+      <w:pPr>
+        <w:pStyle w:val="Normal"/>
+        <w:bidi w:val="0"/>
+        <w:jc w:val="left"/>
+        <w:rPr/>
+      </w:pPr>
+      <w:r>
+        <w:rPr/>
+      </w:r>
+    </w:p>
+    <w:p>
+      <w:pPr>
+        <w:pStyle w:val="Normal"/>
+        <w:bidi w:val="0"/>
+        <w:jc w:val="left"/>
+        <w:rPr/>
+      </w:pPr>
+      <w:r>
+        <w:rPr/>
+      </w:r>
+    </w:p>
+    <w:p>
+      <w:pPr>
+        <w:pStyle w:val="Normal"/>
+        <w:bidi w:val="0"/>
+        <w:jc w:val="left"/>
+        <w:rPr/>
+      </w:pPr>
+      <w:r>
+        <w:rPr/>
+      </w:r>
+    </w:p>
+    <w:p>
+      <w:pPr>
+        <w:pStyle w:val="Normal"/>
+        <w:bidi w:val="0"/>
+        <w:jc w:val="left"/>
+        <w:rPr/>
+      </w:pPr>
+      <w:r>
+        <w:rPr/>
+      </w:r>
+    </w:p>
+    <w:p>
+      <w:pPr>
+        <w:pStyle w:val="Normal"/>
+        <w:bidi w:val="0"/>
+        <w:jc w:val="left"/>
+        <w:rPr/>
+      </w:pPr>
+      <w:r>
+        <w:rPr/>
+      </w:r>
+    </w:p>
+    <w:p>
+      <w:pPr>
+        <w:pStyle w:val="Normal"/>
+        <w:bidi w:val="0"/>
+        <w:jc w:val="left"/>
+        <w:rPr/>
+      </w:pPr>
+      <w:r>
+        <w:rPr/>
+      </w:r>
+    </w:p>
+    <w:p>
+      <w:pPr>
+        <w:pStyle w:val="Normal"/>
+        <w:bidi w:val="0"/>
+        <w:jc w:val="left"/>
+        <w:rPr/>
+      </w:pPr>
+      <w:r>
+        <w:rPr/>
+      </w:r>
+    </w:p>
+    <w:p>
+      <w:pPr>
+        <w:pStyle w:val="Normal"/>
+        <w:bidi w:val="0"/>
+        <w:jc w:val="left"/>
+        <w:rPr/>
+      </w:pPr>
+      <w:r>
+        <w:rPr/>
+      </w:r>
+    </w:p>
+    <w:p>
+      <w:pPr>
+        <w:pStyle w:val="Normal"/>
+        <w:bidi w:val="0"/>
+        <w:jc w:val="left"/>
+        <w:rPr/>
+      </w:pPr>
+      <w:r>
+        <w:rPr/>
+      </w:r>
+    </w:p>
+    <w:p>
+      <w:pPr>
+        <w:pStyle w:val="Normal"/>
+        <w:bidi w:val="0"/>
+        <w:jc w:val="left"/>
+        <w:rPr/>
+      </w:pPr>
+      <w:r>
+        <w:rPr/>
+      </w:r>
+    </w:p>
+    <w:p>
+      <w:pPr>
+        <w:pStyle w:val="Normal"/>
+        <w:bidi w:val="0"/>
+        <w:jc w:val="left"/>
+        <w:rPr/>
+      </w:pPr>
+      <w:r>
+        <w:rPr/>
+      </w:r>
+    </w:p>
+    <w:p>
+      <w:pPr>
+        <w:pStyle w:val="Normal"/>
+        <w:bidi w:val="0"/>
+        <w:jc w:val="left"/>
+        <w:rPr/>
+      </w:pPr>
+      <w:r>
+        <w:rPr/>
+      </w:r>
+    </w:p>
+    <w:p>
+      <w:pPr>
+        <w:pStyle w:val="Normal"/>
+        <w:bidi w:val="0"/>
+        <w:jc w:val="left"/>
+        <w:rPr/>
+      </w:pPr>
+      <w:r>
+        <w:rPr/>
+      </w:r>
+    </w:p>
+    <w:p>
+      <w:pPr>
+        <w:pStyle w:val="Normal"/>
+        <w:bidi w:val="0"/>
+        <w:jc w:val="left"/>
+        <w:rPr/>
+      </w:pPr>
+      <w:r>
+        <w:rPr/>
+      </w:r>
+    </w:p>
+    <w:p>
+      <w:pPr>
+        <w:pStyle w:val="Normal"/>
+        <w:bidi w:val="0"/>
+        <w:jc w:val="left"/>
+        <w:rPr/>
+      </w:pPr>
+      <w:r>
+        <w:rPr/>
+      </w:r>
+    </w:p>
+    <w:p>
+      <w:pPr>
+        <w:pStyle w:val="Normal"/>
+        <w:bidi w:val="0"/>
+        <w:jc w:val="left"/>
+        <w:rPr/>
+      </w:pPr>
+      <w:r>
+        <w:rPr/>
+      </w:r>
+    </w:p>
+    <w:p>
+      <w:pPr>
+        <w:pStyle w:val="Normal"/>
+        <w:bidi w:val="0"/>
+        <w:jc w:val="left"/>
+        <w:rPr/>
+      </w:pPr>
+      <w:r>
+        <w:rPr/>
+      </w:r>
+    </w:p>
+    <w:p>
+      <w:pPr>
+        <w:pStyle w:val="Normal"/>
+        <w:bidi w:val="0"/>
+        <w:jc w:val="left"/>
+        <w:rPr/>
+      </w:pPr>
+      <w:r>
+        <w:rPr/>
+      </w:r>
+    </w:p>
+    <w:p>
+      <w:pPr>
+        <w:pStyle w:val="Normal"/>
+        <w:bidi w:val="0"/>
+        <w:jc w:val="left"/>
+        <w:rPr/>
+      </w:pPr>
+      <w:r>
+        <w:rPr/>
+      </w:r>
+    </w:p>
+    <w:p>
+      <w:pPr>
+        <w:pStyle w:val="Normal"/>
+        <w:bidi w:val="0"/>
+        <w:jc w:val="left"/>
+        <w:rPr/>
+      </w:pPr>
+      <w:r>
+        <w:rPr/>
+      </w:r>
+    </w:p>
+    <w:p>
+      <w:pPr>
+        <w:pStyle w:val="Normal"/>
+        <w:bidi w:val="0"/>
+        <w:jc w:val="left"/>
+        <w:rPr/>
+      </w:pPr>
+      <w:r>
+        <w:rPr/>
+      </w:r>
+    </w:p>
+    <w:p>
+      <w:pPr>
+        <w:pStyle w:val="Normal"/>
+        <w:bidi w:val="0"/>
+        <w:jc w:val="left"/>
+        <w:rPr>
+          <w:b/>
+          <w:b/>
+          <w:bCs/>
+        </w:rPr>
+      </w:pPr>
+      <w:r>
+        <w:rPr/>
+      </w:r>
+    </w:p>
+    <w:p>
+      <w:pPr>
+        <w:pStyle w:val="Normal"/>
+        <w:bidi w:val="0"/>
+        <w:jc w:val="left"/>
+        <w:rPr>
+          <w:b/>
+          <w:b/>
+          <w:bCs/>
+        </w:rPr>
+      </w:pPr>
+      <w:r>
+        <w:rPr/>
+      </w:r>
+    </w:p>
+    <w:p>
+      <w:pPr>
+        <w:pStyle w:val="Normal"/>
+        <w:bidi w:val="0"/>
+        <w:jc w:val="left"/>
+        <w:rPr>
+          <w:b/>
+          <w:b/>
+          <w:bCs/>
+        </w:rPr>
+      </w:pPr>
+      <w:r>
+        <w:rPr/>
+      </w:r>
+    </w:p>
+    <w:p>
+      <w:pPr>
+        <w:pStyle w:val="Normal"/>
+        <w:bidi w:val="0"/>
+        <w:jc w:val="left"/>
+        <w:rPr>
+          <w:b/>
+          <w:b/>
+          <w:bCs/>
+        </w:rPr>
+      </w:pPr>
+      <w:r>
+        <w:rPr/>
+      </w:r>
+    </w:p>
+    <w:p>
+      <w:pPr>
+        <w:pStyle w:val="Normal"/>
+        <w:bidi w:val="0"/>
+        <w:jc w:val="left"/>
+        <w:rPr>
+          <w:b/>
+          <w:b/>
+          <w:bCs/>
+        </w:rPr>
+      </w:pPr>
+      <w:r>
+        <w:rPr/>
+      </w:r>
+    </w:p>
+    <w:p>
+      <w:pPr>
+        <w:pStyle w:val="Normal"/>
+        <w:bidi w:val="0"/>
+        <w:jc w:val="left"/>
+        <w:rPr/>
+      </w:pPr>
+      <w:r>
+        <w:rPr>
+          <w:rFonts w:eastAsia="NSimSun" w:cs="Arial"/>
+          <w:b w:val="false"/>
+          <w:bCs w:val="false"/>
+          <w:color w:val="auto"/>
+          <w:kern w:val="2"/>
+          <w:sz w:val="24"/>
+          <w:szCs w:val="24"/>
+          <w:lang w:val="en-CA" w:eastAsia="zh-CN" w:bidi="hi-IN"/>
+        </w:rPr>
+        <w:t>2) In the control panel settings select Network &amp; Internet:</w:t>
+      </w:r>
+    </w:p>
+    <w:p>
+      <w:pPr>
+        <w:pStyle w:val="Normal"/>
+        <w:bidi w:val="0"/>
+        <w:jc w:val="left"/>
+        <w:rPr>
+          <w:b/>
+          <w:b/>
+          <w:bCs/>
+        </w:rPr>
+      </w:pPr>
+      <w:r>
+        <w:rPr/>
+        <w:drawing>
+          <wp:anchor behindDoc="0" distT="0" distB="0" distL="0" distR="0" simplePos="0" locked="0" layoutInCell="0" allowOverlap="1" relativeHeight="3">
+            <wp:simplePos x="0" y="0"/>
+            <wp:positionH relativeFrom="column">
+              <wp:align>center</wp:align>
+            </wp:positionH>
+            <wp:positionV relativeFrom="paragraph">
+              <wp:posOffset>635</wp:posOffset>
+            </wp:positionV>
+            <wp:extent cx="2324100" cy="847725"/>
+            <wp:effectExtent l="0" t="0" r="0" b="0"/>
+            <wp:wrapSquare wrapText="largest"/>
+            <wp:docPr id="2" name="Image2" descr=""/>
+            <wp:cNvGraphicFramePr>
+              <a:graphicFrameLocks xmlns:a="http://schemas.openxmlformats.org/drawingml/2006/main" noChangeAspect="1"/>
+            </wp:cNvGraphicFramePr>
+            <a:graphic xmlns:a="http://schemas.openxmlformats.org/drawingml/2006/main">
+              <a:graphicData uri="http://schemas.openxmlformats.org/drawingml/2006/picture">
+                <pic:pic xmlns:pic="http://schemas.openxmlformats.org/drawingml/2006/picture">
+                  <pic:nvPicPr>
+                    <pic:cNvPr id="2" name="Image2" descr=""/>
+                    <pic:cNvPicPr>
+                      <a:picLocks noChangeAspect="1" noChangeArrowheads="1"/>
+                    </pic:cNvPicPr>
+                  </pic:nvPicPr>
+                  <pic:blipFill>
+                    <a:blip r:embed="rId4"/>
+                    <a:stretch>
+                      <a:fillRect/>
+                    </a:stretch>
+                  </pic:blipFill>
+                  <pic:spPr bwMode="auto">
+                    <a:xfrm>
+                      <a:off x="0" y="0"/>
+                      <a:ext cx="2324100" cy="847725"/>
+                    </a:xfrm>
+                    <a:prstGeom prst="rect">
+                      <a:avLst/>
+                    </a:prstGeom>
+                  </pic:spPr>
+                </pic:pic>
+              </a:graphicData>
+            </a:graphic>
+          </wp:anchor>
+        </w:drawing>
+      </w:r>
+    </w:p>
+    <w:p>
+      <w:pPr>
+        <w:pStyle w:val="Normal"/>
+        <w:bidi w:val="0"/>
+        <w:jc w:val="left"/>
+        <w:rPr>
+          <w:b/>
+          <w:b/>
+          <w:bCs/>
+        </w:rPr>
+      </w:pPr>
+      <w:r>
+        <w:rPr/>
+      </w:r>
+    </w:p>
+    <w:p>
+      <w:pPr>
+        <w:pStyle w:val="Normal"/>
+        <w:bidi w:val="0"/>
+        <w:jc w:val="left"/>
+        <w:rPr>
+          <w:b/>
+          <w:b/>
+          <w:bCs/>
+        </w:rPr>
+      </w:pPr>
+      <w:r>
+        <w:rPr/>
+      </w:r>
+    </w:p>
+    <w:p>
+      <w:pPr>
+        <w:pStyle w:val="Normal"/>
+        <w:bidi w:val="0"/>
+        <w:jc w:val="left"/>
+        <w:rPr>
+          <w:b/>
+          <w:b/>
+          <w:bCs/>
+        </w:rPr>
+      </w:pPr>
+      <w:r>
+        <w:rPr/>
+      </w:r>
+    </w:p>
+    <w:p>
+      <w:pPr>
+        <w:pStyle w:val="Normal"/>
+        <w:bidi w:val="0"/>
+        <w:jc w:val="left"/>
+        <w:rPr>
+          <w:b/>
+          <w:b/>
+          <w:bCs/>
+        </w:rPr>
+      </w:pPr>
+      <w:r>
+        <w:rPr/>
+      </w:r>
+    </w:p>
+    <w:p>
+      <w:pPr>
+        <w:pStyle w:val="Normal"/>
+        <w:bidi w:val="0"/>
+        <w:jc w:val="left"/>
+        <w:rPr>
+          <w:b w:val="false"/>
+          <w:b w:val="false"/>
+          <w:bCs w:val="false"/>
+        </w:rPr>
+      </w:pPr>
+      <w:r>
+        <w:rPr>
+          <w:b w:val="false"/>
+          <w:bCs w:val="false"/>
+        </w:rPr>
+        <w:t>3) On the lefthand side click VPN.</w:t>
+      </w:r>
+    </w:p>
+    <w:p>
+      <w:pPr>
+        <w:pStyle w:val="Normal"/>
+        <w:bidi w:val="0"/>
+        <w:jc w:val="left"/>
+        <w:rPr>
+          <w:b/>
+          <w:b/>
+          <w:bCs/>
+        </w:rPr>
+      </w:pPr>
+      <w:r>
+        <w:rPr/>
+      </w:r>
+    </w:p>
+    <w:p>
+      <w:pPr>
+        <w:pStyle w:val="Normal"/>
+        <w:bidi w:val="0"/>
+        <w:jc w:val="left"/>
+        <w:rPr>
+          <w:b/>
+          <w:b/>
+          <w:bCs/>
+        </w:rPr>
+      </w:pPr>
+      <w:r>
+        <w:rPr/>
+      </w:r>
+    </w:p>
+    <w:p>
+      <w:pPr>
+        <w:pStyle w:val="Normal"/>
+        <w:bidi w:val="0"/>
+        <w:jc w:val="left"/>
+        <w:rPr>
+          <w:b/>
+          <w:b/>
+          <w:bCs/>
+        </w:rPr>
+      </w:pPr>
+      <w:r>
+        <w:rPr/>
+      </w:r>
+    </w:p>
+    <w:p>
+      <w:pPr>
+        <w:pStyle w:val="Normal"/>
+        <w:bidi w:val="0"/>
+        <w:jc w:val="left"/>
+        <w:rPr>
+          <w:b/>
+          <w:b/>
+          <w:bCs/>
+        </w:rPr>
+      </w:pPr>
+      <w:r>
+        <w:rPr/>
+      </w:r>
+    </w:p>
+    <w:p>
+      <w:pPr>
+        <w:pStyle w:val="Normal"/>
+        <w:bidi w:val="0"/>
+        <w:jc w:val="left"/>
+        <w:rPr>
+          <w:b/>
+          <w:b/>
+          <w:bCs/>
+        </w:rPr>
+      </w:pPr>
+      <w:r>
+        <w:rPr/>
+      </w:r>
+    </w:p>
+    <w:p>
+      <w:pPr>
+        <w:pStyle w:val="Normal"/>
+        <w:bidi w:val="0"/>
+        <w:jc w:val="left"/>
+        <w:rPr>
+          <w:b/>
+          <w:b/>
+          <w:bCs/>
+        </w:rPr>
+      </w:pPr>
+      <w:r>
+        <w:rPr/>
+      </w:r>
+    </w:p>
+    <w:p>
+      <w:pPr>
+        <w:pStyle w:val="Normal"/>
+        <w:bidi w:val="0"/>
+        <w:jc w:val="left"/>
+        <w:rPr>
+          <w:b/>
+          <w:b/>
+          <w:bCs/>
+        </w:rPr>
+      </w:pPr>
+      <w:r>
+        <w:rPr/>
+      </w:r>
+    </w:p>
+    <w:p>
+      <w:pPr>
+        <w:pStyle w:val="Normal"/>
+        <w:bidi w:val="0"/>
+        <w:jc w:val="left"/>
+        <w:rPr>
+          <w:b/>
+          <w:b/>
+          <w:bCs/>
+        </w:rPr>
+      </w:pPr>
+      <w:r>
+        <w:rPr/>
+      </w:r>
+    </w:p>
+    <w:p>
+      <w:pPr>
+        <w:pStyle w:val="Normal"/>
+        <w:bidi w:val="0"/>
+        <w:jc w:val="left"/>
+        <w:rPr>
+          <w:b/>
+          <w:b/>
+          <w:bCs/>
+        </w:rPr>
+      </w:pPr>
+      <w:r>
+        <w:rPr/>
+        <w:drawing>
+          <wp:anchor behindDoc="0" distT="0" distB="0" distL="0" distR="0" simplePos="0" locked="0" layoutInCell="0" allowOverlap="1" relativeHeight="4">
+            <wp:simplePos x="0" y="0"/>
+            <wp:positionH relativeFrom="column">
+              <wp:posOffset>1809750</wp:posOffset>
+            </wp:positionH>
+            <wp:positionV relativeFrom="paragraph">
+              <wp:posOffset>1270</wp:posOffset>
+            </wp:positionV>
+            <wp:extent cx="1997710" cy="3501390"/>
+            <wp:effectExtent l="0" t="0" r="0" b="0"/>
+            <wp:wrapSquare wrapText="largest"/>
+            <wp:docPr id="3" name="Image3" descr=""/>
+            <wp:cNvGraphicFramePr>
+              <a:graphicFrameLocks xmlns:a="http://schemas.openxmlformats.org/drawingml/2006/main" noChangeAspect="1"/>
+            </wp:cNvGraphicFramePr>
+            <a:graphic xmlns:a="http://schemas.openxmlformats.org/drawingml/2006/main">
+              <a:graphicData uri="http://schemas.openxmlformats.org/drawingml/2006/picture">
+                <pic:pic xmlns:pic="http://schemas.openxmlformats.org/drawingml/2006/picture">
+                  <pic:nvPicPr>
+                    <pic:cNvPr id="3" name="Image3" descr=""/>
+                    <pic:cNvPicPr>
+                      <a:picLocks noChangeAspect="1" noChangeArrowheads="1"/>
+                    </pic:cNvPicPr>
+                  </pic:nvPicPr>
+                  <pic:blipFill>
+                    <a:blip r:embed="rId5"/>
+                    <a:stretch>
+                      <a:fillRect/>
+                    </a:stretch>
+                  </pic:blipFill>
+                  <pic:spPr bwMode="auto">
+                    <a:xfrm>
+                      <a:off x="0" y="0"/>
+                      <a:ext cx="1997710" cy="3501390"/>
+                    </a:xfrm>
+                    <a:prstGeom prst="rect">
+                      <a:avLst/>
+                    </a:prstGeom>
+                  </pic:spPr>
+                </pic:pic>
+              </a:graphicData>
+            </a:graphic>
+          </wp:anchor>
+        </w:drawing>
+      </w:r>
+    </w:p>
+    <w:p>
+      <w:pPr>
+        <w:pStyle w:val="Normal"/>
+        <w:bidi w:val="0"/>
+        <w:jc w:val="left"/>
+        <w:rPr>
+          <w:b/>
+          <w:b/>
+          <w:bCs/>
+        </w:rPr>
+      </w:pPr>
+      <w:r>
+        <w:rPr/>
+      </w:r>
+    </w:p>
+    <w:p>
+      <w:pPr>
+        <w:pStyle w:val="Normal"/>
+        <w:bidi w:val="0"/>
+        <w:jc w:val="left"/>
+        <w:rPr>
+          <w:b/>
+          <w:b/>
+          <w:bCs/>
+        </w:rPr>
+      </w:pPr>
+      <w:r>
+        <w:rPr/>
+      </w:r>
+    </w:p>
+    <w:p>
+      <w:pPr>
+        <w:pStyle w:val="Normal"/>
+        <w:bidi w:val="0"/>
+        <w:jc w:val="left"/>
+        <w:rPr>
+          <w:b/>
+          <w:b/>
+          <w:bCs/>
+        </w:rPr>
+      </w:pPr>
+      <w:r>
+        <w:rPr/>
+      </w:r>
+    </w:p>
+    <w:p>
+      <w:pPr>
+        <w:pStyle w:val="Normal"/>
+        <w:bidi w:val="0"/>
+        <w:jc w:val="left"/>
+        <w:rPr>
+          <w:b/>
+          <w:b/>
+          <w:bCs/>
+        </w:rPr>
+      </w:pPr>
+      <w:r>
+        <w:rPr/>
+      </w:r>
+    </w:p>
+    <w:p>
+      <w:pPr>
+        <w:pStyle w:val="Normal"/>
+        <w:bidi w:val="0"/>
+        <w:jc w:val="left"/>
+        <w:rPr>
+          <w:b/>
+          <w:b/>
+          <w:bCs/>
+        </w:rPr>
+      </w:pPr>
+      <w:r>
+        <w:rPr/>
+      </w:r>
+    </w:p>
+    <w:p>
+      <w:pPr>
+        <w:pStyle w:val="Normal"/>
+        <w:bidi w:val="0"/>
+        <w:jc w:val="left"/>
+        <w:rPr>
+          <w:b/>
+          <w:b/>
+          <w:bCs/>
+        </w:rPr>
+      </w:pPr>
+      <w:r>
+        <w:rPr/>
+      </w:r>
+    </w:p>
+    <w:p>
+      <w:pPr>
+        <w:pStyle w:val="Normal"/>
+        <w:bidi w:val="0"/>
+        <w:jc w:val="left"/>
+        <w:rPr>
+          <w:b/>
+          <w:b/>
+          <w:bCs/>
+        </w:rPr>
+      </w:pPr>
+      <w:r>
+        <w:rPr/>
+      </w:r>
+    </w:p>
+    <w:p>
+      <w:pPr>
+        <w:pStyle w:val="Normal"/>
+        <w:bidi w:val="0"/>
+        <w:jc w:val="left"/>
+        <w:rPr>
+          <w:b/>
+          <w:b/>
+          <w:bCs/>
+        </w:rPr>
+      </w:pPr>
+      <w:r>
+        <w:rPr/>
+      </w:r>
+    </w:p>
+    <w:p>
+      <w:pPr>
+        <w:pStyle w:val="Normal"/>
+        <w:bidi w:val="0"/>
+        <w:jc w:val="left"/>
+        <w:rPr>
+          <w:b/>
+          <w:b/>
+          <w:bCs/>
+        </w:rPr>
+      </w:pPr>
+      <w:r>
+        <w:rPr/>
+      </w:r>
+    </w:p>
+    <w:p>
+      <w:pPr>
+        <w:pStyle w:val="Normal"/>
+        <w:bidi w:val="0"/>
+        <w:jc w:val="left"/>
+        <w:rPr>
+          <w:b/>
+          <w:b/>
+          <w:bCs/>
+        </w:rPr>
+      </w:pPr>
+      <w:r>
+        <w:rPr/>
+      </w:r>
+    </w:p>
+    <w:p>
+      <w:pPr>
+        <w:pStyle w:val="Normal"/>
+        <w:bidi w:val="0"/>
+        <w:jc w:val="left"/>
+        <w:rPr>
+          <w:b/>
+          <w:b/>
+          <w:bCs/>
+        </w:rPr>
+      </w:pPr>
+      <w:r>
+        <w:rPr/>
+      </w:r>
+    </w:p>
+    <w:p>
+      <w:pPr>
+        <w:pStyle w:val="Normal"/>
+        <w:bidi w:val="0"/>
+        <w:jc w:val="left"/>
+        <w:rPr>
+          <w:b/>
+          <w:b/>
+          <w:bCs/>
+        </w:rPr>
+      </w:pPr>
+      <w:r>
+        <w:rPr/>
+      </w:r>
+    </w:p>
+    <w:p>
+      <w:pPr>
+        <w:pStyle w:val="Normal"/>
+        <w:bidi w:val="0"/>
+        <w:jc w:val="left"/>
+        <w:rPr>
+          <w:b/>
+          <w:b/>
+          <w:bCs/>
+        </w:rPr>
+      </w:pPr>
+      <w:r>
+        <w:rPr/>
+      </w:r>
+    </w:p>
+    <w:p>
+      <w:pPr>
+        <w:pStyle w:val="Normal"/>
+        <w:bidi w:val="0"/>
+        <w:jc w:val="left"/>
+        <w:rPr>
+          <w:b/>
+          <w:b/>
+          <w:bCs/>
+        </w:rPr>
+      </w:pPr>
+      <w:r>
+        <w:rPr/>
+      </w:r>
+    </w:p>
+    <w:p>
+      <w:pPr>
+        <w:pStyle w:val="Normal"/>
+        <w:bidi w:val="0"/>
+        <w:jc w:val="left"/>
+        <w:rPr>
+          <w:b/>
+          <w:b/>
+          <w:bCs/>
+        </w:rPr>
+      </w:pPr>
+      <w:r>
+        <w:rPr/>
+      </w:r>
+    </w:p>
+    <w:p>
+      <w:pPr>
+        <w:pStyle w:val="Normal"/>
+        <w:bidi w:val="0"/>
+        <w:jc w:val="left"/>
+        <w:rPr>
+          <w:b/>
+          <w:b/>
+          <w:bCs/>
+        </w:rPr>
+      </w:pPr>
+      <w:r>
+        <w:rPr/>
+      </w:r>
+    </w:p>
+    <w:p>
+      <w:pPr>
+        <w:pStyle w:val="Normal"/>
+        <w:bidi w:val="0"/>
+        <w:jc w:val="left"/>
+        <w:rPr>
+          <w:b/>
+          <w:b/>
+          <w:bCs/>
+        </w:rPr>
+      </w:pPr>
+      <w:r>
+        <w:rPr/>
+      </w:r>
+    </w:p>
+    <w:p>
+      <w:pPr>
+        <w:pStyle w:val="Normal"/>
+        <w:bidi w:val="0"/>
+        <w:jc w:val="left"/>
+        <w:rPr>
+          <w:b/>
+          <w:b/>
+          <w:bCs/>
+        </w:rPr>
+      </w:pPr>
+      <w:r>
+        <w:rPr/>
+      </w:r>
+    </w:p>
+    <w:p>
+      <w:pPr>
+        <w:pStyle w:val="Normal"/>
+        <w:bidi w:val="0"/>
+        <w:jc w:val="left"/>
+        <w:rPr>
+          <w:b/>
+          <w:b/>
+          <w:bCs/>
+        </w:rPr>
+      </w:pPr>
+      <w:r>
+        <w:rPr/>
+      </w:r>
+    </w:p>
+    <w:p>
+      <w:pPr>
+        <w:pStyle w:val="Normal"/>
+        <w:bidi w:val="0"/>
+        <w:jc w:val="left"/>
+        <w:rPr>
+          <w:b/>
+          <w:b/>
+          <w:bCs/>
+        </w:rPr>
+      </w:pPr>
+      <w:r>
+        <w:rPr/>
+      </w:r>
+    </w:p>
+    <w:p>
+      <w:pPr>
+        <w:pStyle w:val="Normal"/>
+        <w:bidi w:val="0"/>
+        <w:jc w:val="left"/>
+        <w:rPr>
+          <w:b/>
+          <w:b/>
+          <w:bCs/>
+        </w:rPr>
+      </w:pPr>
+      <w:r>
+        <w:rPr/>
+      </w:r>
+    </w:p>
+    <w:p>
+      <w:pPr>
+        <w:pStyle w:val="Normal"/>
+        <w:bidi w:val="0"/>
+        <w:jc w:val="left"/>
+        <w:rPr>
+          <w:b w:val="false"/>
+          <w:b w:val="false"/>
+          <w:bCs w:val="false"/>
+        </w:rPr>
+      </w:pPr>
+      <w:r>
+        <w:rPr>
+          <w:b w:val="false"/>
+          <w:bCs w:val="false"/>
+        </w:rPr>
+        <w:t>4) Click Add a VPN connection.</w:t>
+      </w:r>
+    </w:p>
+    <w:p>
+      <w:pPr>
+        <w:pStyle w:val="Normal"/>
+        <w:bidi w:val="0"/>
+        <w:jc w:val="left"/>
+        <w:rPr>
+          <w:b w:val="false"/>
+          <w:b w:val="false"/>
+          <w:bCs w:val="false"/>
+        </w:rPr>
+      </w:pPr>
+      <w:r>
+        <w:rPr>
+          <w:b w:val="false"/>
+          <w:bCs w:val="false"/>
+        </w:rPr>
+      </w:r>
+    </w:p>
+    <w:p>
+      <w:pPr>
+        <w:pStyle w:val="Normal"/>
+        <w:bidi w:val="0"/>
+        <w:jc w:val="left"/>
+        <w:rPr>
+          <w:b w:val="false"/>
+          <w:b w:val="false"/>
+          <w:bCs w:val="false"/>
+        </w:rPr>
+      </w:pPr>
+      <w:r>
+        <w:rPr>
+          <w:b w:val="false"/>
+          <w:bCs w:val="false"/>
+        </w:rPr>
+      </w:r>
+    </w:p>
+    <w:p>
+      <w:pPr>
+        <w:pStyle w:val="Normal"/>
+        <w:bidi w:val="0"/>
+        <w:jc w:val="left"/>
+        <w:rPr>
+          <w:b w:val="false"/>
+          <w:b w:val="false"/>
+          <w:bCs w:val="false"/>
+        </w:rPr>
+      </w:pPr>
+      <w:r>
+        <w:rPr>
+          <w:b w:val="false"/>
+          <w:bCs w:val="false"/>
+        </w:rPr>
+        <w:drawing>
+          <wp:anchor behindDoc="0" distT="0" distB="0" distL="0" distR="0" simplePos="0" locked="0" layoutInCell="0" allowOverlap="1" relativeHeight="5">
+            <wp:simplePos x="0" y="0"/>
+            <wp:positionH relativeFrom="column">
+              <wp:align>center</wp:align>
+            </wp:positionH>
+            <wp:positionV relativeFrom="paragraph">
+              <wp:posOffset>635</wp:posOffset>
+            </wp:positionV>
+            <wp:extent cx="4714240" cy="1370965"/>
+            <wp:effectExtent l="0" t="0" r="0" b="0"/>
+            <wp:wrapSquare wrapText="largest"/>
+            <wp:docPr id="4" name="Image4" descr=""/>
+            <wp:cNvGraphicFramePr>
+              <a:graphicFrameLocks xmlns:a="http://schemas.openxmlformats.org/drawingml/2006/main" noChangeAspect="1"/>
+            </wp:cNvGraphicFramePr>
+            <a:graphic xmlns:a="http://schemas.openxmlformats.org/drawingml/2006/main">
+              <a:graphicData uri="http://schemas.openxmlformats.org/drawingml/2006/picture">
+                <pic:pic xmlns:pic="http://schemas.openxmlformats.org/drawingml/2006/picture">
+                  <pic:nvPicPr>
+                    <pic:cNvPr id="4" name="Image4" descr=""/>
+                    <pic:cNvPicPr>
+                      <a:picLocks noChangeAspect="1" noChangeArrowheads="1"/>
+                    </pic:cNvPicPr>
+                  </pic:nvPicPr>
+                  <pic:blipFill>
+                    <a:blip r:embed="rId6"/>
+                    <a:stretch>
+                      <a:fillRect/>
+                    </a:stretch>
+                  </pic:blipFill>
+                  <pic:spPr bwMode="auto">
+                    <a:xfrm>
+                      <a:off x="0" y="0"/>
+                      <a:ext cx="4714240" cy="1370965"/>
+                    </a:xfrm>
+                    <a:prstGeom prst="rect">
+                      <a:avLst/>
+                    </a:prstGeom>
+                  </pic:spPr>
+                </pic:pic>
+              </a:graphicData>
+            </a:graphic>
+          </wp:anchor>
+        </w:drawing>
+      </w:r>
+    </w:p>
+    <w:p>
+      <w:pPr>
+        <w:pStyle w:val="Normal"/>
+        <w:bidi w:val="0"/>
+        <w:jc w:val="left"/>
+        <w:rPr>
+          <w:b w:val="false"/>
+          <w:b w:val="false"/>
+          <w:bCs w:val="false"/>
+        </w:rPr>
+      </w:pPr>
+      <w:r>
+        <w:rPr>
+          <w:b w:val="false"/>
+          <w:bCs w:val="false"/>
+        </w:rPr>
+      </w:r>
+    </w:p>
+    <w:p>
+      <w:pPr>
+        <w:pStyle w:val="Normal"/>
+        <w:bidi w:val="0"/>
+        <w:jc w:val="left"/>
+        <w:rPr>
+          <w:b w:val="false"/>
+          <w:b w:val="false"/>
+          <w:bCs w:val="false"/>
+        </w:rPr>
+      </w:pPr>
+      <w:r>
+        <w:rPr>
+          <w:b w:val="false"/>
+          <w:bCs w:val="false"/>
+        </w:rPr>
+      </w:r>
+    </w:p>
+    <w:p>
+      <w:pPr>
+        <w:pStyle w:val="Normal"/>
+        <w:bidi w:val="0"/>
+        <w:jc w:val="left"/>
+        <w:rPr>
+          <w:b w:val="false"/>
+          <w:b w:val="false"/>
+          <w:bCs w:val="false"/>
+        </w:rPr>
+      </w:pPr>
+      <w:r>
+        <w:rPr>
+          <w:b w:val="false"/>
+          <w:bCs w:val="false"/>
+        </w:rPr>
+      </w:r>
+    </w:p>
+    <w:p>
+      <w:pPr>
+        <w:pStyle w:val="Normal"/>
+        <w:bidi w:val="0"/>
+        <w:jc w:val="left"/>
+        <w:rPr>
+          <w:b w:val="false"/>
+          <w:b w:val="false"/>
+          <w:bCs w:val="false"/>
+        </w:rPr>
+      </w:pPr>
+      <w:r>
+        <w:rPr>
+          <w:b w:val="false"/>
+          <w:bCs w:val="false"/>
+        </w:rPr>
+      </w:r>
+    </w:p>
+    <w:p>
+      <w:pPr>
+        <w:pStyle w:val="Normal"/>
+        <w:bidi w:val="0"/>
+        <w:jc w:val="left"/>
+        <w:rPr>
+          <w:b w:val="false"/>
+          <w:b w:val="false"/>
+          <w:bCs w:val="false"/>
+        </w:rPr>
+      </w:pPr>
+      <w:r>
+        <w:rPr>
+          <w:b w:val="false"/>
+          <w:bCs w:val="false"/>
+        </w:rPr>
+      </w:r>
+    </w:p>
+    <w:p>
+      <w:pPr>
+        <w:pStyle w:val="Normal"/>
+        <w:bidi w:val="0"/>
+        <w:jc w:val="left"/>
+        <w:rPr>
+          <w:b w:val="false"/>
+          <w:b w:val="false"/>
+          <w:bCs w:val="false"/>
+        </w:rPr>
+      </w:pPr>
+      <w:r>
+        <w:rPr>
+          <w:b w:val="false"/>
+          <w:bCs w:val="false"/>
+        </w:rPr>
+      </w:r>
+    </w:p>
+    <w:p>
+      <w:pPr>
+        <w:pStyle w:val="Normal"/>
+        <w:bidi w:val="0"/>
+        <w:jc w:val="left"/>
+        <w:rPr>
+          <w:b w:val="false"/>
+          <w:b w:val="false"/>
+          <w:bCs w:val="false"/>
+        </w:rPr>
+      </w:pPr>
+      <w:r>
+        <w:rPr>
+          <w:b w:val="false"/>
+          <w:bCs w:val="false"/>
+        </w:rPr>
+      </w:r>
+    </w:p>
+    <w:p>
+      <w:pPr>
+        <w:pStyle w:val="Normal"/>
+        <w:bidi w:val="0"/>
+        <w:jc w:val="left"/>
+        <w:rPr>
+          <w:b w:val="false"/>
+          <w:b w:val="false"/>
+          <w:bCs w:val="false"/>
+        </w:rPr>
+      </w:pPr>
+      <w:r>
+        <w:rPr>
+          <w:b w:val="false"/>
+          <w:bCs w:val="false"/>
+        </w:rPr>
+      </w:r>
+    </w:p>
+    <w:p>
+      <w:pPr>
+        <w:pStyle w:val="Normal"/>
+        <w:bidi w:val="0"/>
+        <w:jc w:val="left"/>
+        <w:rPr>
+          <w:b w:val="false"/>
+          <w:b w:val="false"/>
+          <w:bCs w:val="false"/>
+        </w:rPr>
+      </w:pPr>
+      <w:r>
+        <w:rPr>
+          <w:b w:val="false"/>
+          <w:bCs w:val="false"/>
+        </w:rPr>
+      </w:r>
+    </w:p>
+    <w:p>
+      <w:pPr>
+        <w:pStyle w:val="Normal"/>
+        <w:bidi w:val="0"/>
+        <w:jc w:val="left"/>
+        <w:rPr>
+          <w:b w:val="false"/>
+          <w:b w:val="false"/>
+          <w:bCs w:val="false"/>
+        </w:rPr>
+      </w:pPr>
+      <w:r>
+        <w:rPr>
+          <w:b w:val="false"/>
+          <w:bCs w:val="false"/>
+        </w:rPr>
+      </w:r>
+    </w:p>
+    <w:p>
+      <w:pPr>
+        <w:pStyle w:val="Normal"/>
+        <w:bidi w:val="0"/>
+        <w:jc w:val="left"/>
+        <w:rPr>
+          <w:b w:val="false"/>
+          <w:b w:val="false"/>
+          <w:bCs w:val="false"/>
+        </w:rPr>
+      </w:pPr>
+      <w:r>
+        <w:rPr>
+          <w:b w:val="false"/>
+          <w:bCs w:val="false"/>
+        </w:rPr>
+      </w:r>
+    </w:p>
+    <w:p>
+      <w:pPr>
+        <w:pStyle w:val="Normal"/>
+        <w:bidi w:val="0"/>
+        <w:jc w:val="left"/>
+        <w:rPr>
+          <w:b w:val="false"/>
+          <w:b w:val="false"/>
+          <w:bCs w:val="false"/>
+        </w:rPr>
+      </w:pPr>
+      <w:r>
+        <w:rPr>
+          <w:b w:val="false"/>
+          <w:bCs w:val="false"/>
+        </w:rPr>
+      </w:r>
+    </w:p>
+    <w:p>
+      <w:pPr>
+        <w:pStyle w:val="Normal"/>
+        <w:bidi w:val="0"/>
+        <w:jc w:val="left"/>
+        <w:rPr>
+          <w:b w:val="false"/>
+          <w:b w:val="false"/>
+          <w:bCs w:val="false"/>
+        </w:rPr>
+      </w:pPr>
+      <w:r>
+        <w:rPr>
+          <w:b w:val="false"/>
+          <w:bCs w:val="false"/>
+        </w:rPr>
+      </w:r>
+    </w:p>
+    <w:p>
+      <w:pPr>
+        <w:pStyle w:val="Normal"/>
+        <w:bidi w:val="0"/>
+        <w:jc w:val="left"/>
+        <w:rPr>
+          <w:b w:val="false"/>
+          <w:b w:val="false"/>
+          <w:bCs w:val="false"/>
+        </w:rPr>
+      </w:pPr>
+      <w:r>
+        <w:rPr>
+          <w:b w:val="false"/>
+          <w:bCs w:val="false"/>
+        </w:rPr>
+      </w:r>
+    </w:p>
+    <w:p>
+      <w:pPr>
+        <w:pStyle w:val="Normal"/>
+        <w:bidi w:val="0"/>
+        <w:jc w:val="left"/>
+        <w:rPr>
+          <w:b w:val="false"/>
+          <w:b w:val="false"/>
+          <w:bCs w:val="false"/>
+        </w:rPr>
+      </w:pPr>
+      <w:r>
+        <w:rPr>
+          <w:b w:val="false"/>
+          <w:bCs w:val="false"/>
+        </w:rPr>
+      </w:r>
+    </w:p>
+    <w:p>
+      <w:pPr>
+        <w:pStyle w:val="Normal"/>
+        <w:bidi w:val="0"/>
+        <w:jc w:val="left"/>
+        <w:rPr>
+          <w:b w:val="false"/>
+          <w:b w:val="false"/>
+          <w:bCs w:val="false"/>
+        </w:rPr>
+      </w:pPr>
+      <w:r>
+        <w:rPr>
+          <w:b w:val="false"/>
+          <w:bCs w:val="false"/>
+        </w:rPr>
+      </w:r>
+    </w:p>
+    <w:p>
+      <w:pPr>
+        <w:pStyle w:val="Normal"/>
+        <w:bidi w:val="0"/>
+        <w:jc w:val="left"/>
+        <w:rPr>
+          <w:b w:val="false"/>
+          <w:b w:val="false"/>
+          <w:bCs w:val="false"/>
+        </w:rPr>
+      </w:pPr>
+      <w:r>
+        <w:rPr>
+          <w:b w:val="false"/>
+          <w:bCs w:val="false"/>
+        </w:rPr>
+      </w:r>
+    </w:p>
+    <w:p>
+      <w:pPr>
+        <w:pStyle w:val="Normal"/>
+        <w:bidi w:val="0"/>
+        <w:jc w:val="left"/>
+        <w:rPr>
+          <w:b w:val="false"/>
+          <w:b w:val="false"/>
+          <w:bCs w:val="false"/>
+        </w:rPr>
+      </w:pPr>
+      <w:r>
+        <w:rPr>
+          <w:b w:val="false"/>
+          <w:bCs w:val="false"/>
+        </w:rPr>
+      </w:r>
+    </w:p>
+    <w:p>
+      <w:pPr>
+        <w:pStyle w:val="Normal"/>
+        <w:bidi w:val="0"/>
+        <w:jc w:val="left"/>
+        <w:rPr>
+          <w:b w:val="false"/>
+          <w:b w:val="false"/>
+          <w:bCs w:val="false"/>
+        </w:rPr>
+      </w:pPr>
+      <w:r>
+        <w:rPr>
+          <w:b w:val="false"/>
+          <w:bCs w:val="false"/>
+        </w:rPr>
+      </w:r>
+    </w:p>
+    <w:p>
+      <w:pPr>
+        <w:pStyle w:val="Normal"/>
+        <w:bidi w:val="0"/>
+        <w:jc w:val="left"/>
+        <w:rPr>
+          <w:b w:val="false"/>
+          <w:b w:val="false"/>
+          <w:bCs w:val="false"/>
+        </w:rPr>
+      </w:pPr>
+      <w:r>
+        <w:rPr>
+          <w:b w:val="false"/>
+          <w:bCs w:val="false"/>
+        </w:rPr>
+      </w:r>
+    </w:p>
+    <w:p>
+      <w:pPr>
+        <w:pStyle w:val="Normal"/>
+        <w:bidi w:val="0"/>
+        <w:jc w:val="left"/>
+        <w:rPr>
+          <w:b w:val="false"/>
+          <w:b w:val="false"/>
+          <w:bCs w:val="false"/>
+        </w:rPr>
+      </w:pPr>
+      <w:r>
+        <w:rPr>
+          <w:b w:val="false"/>
+          <w:bCs w:val="false"/>
+        </w:rPr>
+      </w:r>
+    </w:p>
+    <w:p>
+      <w:pPr>
+        <w:pStyle w:val="Normal"/>
+        <w:bidi w:val="0"/>
+        <w:jc w:val="left"/>
+        <w:rPr>
+          <w:b w:val="false"/>
+          <w:b w:val="false"/>
+          <w:bCs w:val="false"/>
+        </w:rPr>
+      </w:pPr>
+      <w:r>
+        <w:rPr>
+          <w:b w:val="false"/>
+          <w:bCs w:val="false"/>
+        </w:rPr>
+      </w:r>
+    </w:p>
+    <w:p>
+      <w:pPr>
+        <w:pStyle w:val="Normal"/>
+        <w:bidi w:val="0"/>
+        <w:jc w:val="left"/>
+        <w:rPr>
+          <w:b w:val="false"/>
+          <w:b w:val="false"/>
+          <w:bCs w:val="false"/>
+        </w:rPr>
+      </w:pPr>
+      <w:r>
+        <w:rPr>
+          <w:b w:val="false"/>
+          <w:bCs w:val="false"/>
+        </w:rPr>
+      </w:r>
+    </w:p>
+    <w:p>
+      <w:pPr>
+        <w:pStyle w:val="Normal"/>
+        <w:bidi w:val="0"/>
+        <w:jc w:val="left"/>
+        <w:rPr>
+          <w:b w:val="false"/>
+          <w:b w:val="false"/>
+          <w:bCs w:val="false"/>
+        </w:rPr>
+      </w:pPr>
+      <w:r>
+        <w:rPr>
+          <w:b w:val="false"/>
+          <w:bCs w:val="false"/>
+        </w:rPr>
+      </w:r>
+    </w:p>
+    <w:p>
+      <w:pPr>
+        <w:pStyle w:val="Normal"/>
+        <w:bidi w:val="0"/>
+        <w:jc w:val="left"/>
+        <w:rPr>
+          <w:b w:val="false"/>
+          <w:b w:val="false"/>
+          <w:bCs w:val="false"/>
+        </w:rPr>
+      </w:pPr>
+      <w:r>
+        <w:rPr>
+          <w:b w:val="false"/>
+          <w:bCs w:val="false"/>
+        </w:rPr>
+        <w:t xml:space="preserve">5) In the Add a VPN connection screen, you will be required to fill out the form according to company's VPN configuration </w:t>
+      </w:r>
+      <w:r>
+        <w:rPr>
+          <w:rFonts w:eastAsia="NSimSun" w:cs="Arial"/>
+          <w:b w:val="false"/>
+          <w:bCs w:val="false"/>
+          <w:color w:val="auto"/>
+          <w:kern w:val="2"/>
+          <w:sz w:val="24"/>
+          <w:szCs w:val="24"/>
+          <w:lang w:val="en-CA" w:eastAsia="zh-CN" w:bidi="hi-IN"/>
+        </w:rPr>
+        <w:t>standards. User name and a temporary password will be provided. The user will need to change password after initial connection login.</w:t>
+      </w:r>
+    </w:p>
+    <w:p>
+      <w:pPr>
+        <w:pStyle w:val="Normal"/>
+        <w:bidi w:val="0"/>
+        <w:jc w:val="left"/>
+        <w:rPr>
+          <w:b w:val="false"/>
+          <w:b w:val="false"/>
+          <w:bCs w:val="false"/>
+        </w:rPr>
+      </w:pPr>
+      <w:r>
+        <w:rPr>
+          <w:b w:val="false"/>
+          <w:bCs w:val="false"/>
+        </w:rPr>
+      </w:r>
+    </w:p>
+    <w:p>
+      <w:pPr>
+        <w:pStyle w:val="Normal"/>
+        <w:bidi w:val="0"/>
+        <w:jc w:val="left"/>
+        <w:rPr>
+          <w:b w:val="false"/>
+          <w:b w:val="false"/>
+          <w:bCs w:val="false"/>
+        </w:rPr>
+      </w:pPr>
+      <w:r>
+        <w:rPr>
+          <w:b w:val="false"/>
+          <w:bCs w:val="false"/>
+        </w:rPr>
+        <w:drawing>
+          <wp:anchor behindDoc="0" distT="0" distB="0" distL="0" distR="0" simplePos="0" locked="0" layoutInCell="0" allowOverlap="1" relativeHeight="6">
+            <wp:simplePos x="0" y="0"/>
+            <wp:positionH relativeFrom="column">
+              <wp:posOffset>1225550</wp:posOffset>
+            </wp:positionH>
+            <wp:positionV relativeFrom="paragraph">
+              <wp:posOffset>76835</wp:posOffset>
+            </wp:positionV>
+            <wp:extent cx="3666490" cy="5247640"/>
+            <wp:effectExtent l="0" t="0" r="0" b="0"/>
+            <wp:wrapSquare wrapText="largest"/>
+            <wp:docPr id="5" name="Image5" descr=""/>
+            <wp:cNvGraphicFramePr>
+              <a:graphicFrameLocks xmlns:a="http://schemas.openxmlformats.org/drawingml/2006/main" noChangeAspect="1"/>
+            </wp:cNvGraphicFramePr>
+            <a:graphic xmlns:a="http://schemas.openxmlformats.org/drawingml/2006/main">
+              <a:graphicData uri="http://schemas.openxmlformats.org/drawingml/2006/picture">
+                <pic:pic xmlns:pic="http://schemas.openxmlformats.org/drawingml/2006/picture">
+                  <pic:nvPicPr>
+                    <pic:cNvPr id="5" name="Image5" descr=""/>
+                    <pic:cNvPicPr>
+                      <a:picLocks noChangeAspect="1" noChangeArrowheads="1"/>
+                    </pic:cNvPicPr>
+                  </pic:nvPicPr>
+                  <pic:blipFill>
+                    <a:blip r:embed="rId7"/>
+                    <a:stretch>
+                      <a:fillRect/>
+                    </a:stretch>
+                  </pic:blipFill>
+                  <pic:spPr bwMode="auto">
+                    <a:xfrm>
+                      <a:off x="0" y="0"/>
+                      <a:ext cx="3666490" cy="5247640"/>
+                    </a:xfrm>
+                    <a:prstGeom prst="rect">
+                      <a:avLst/>
+                    </a:prstGeom>
+                  </pic:spPr>
+                </pic:pic>
+              </a:graphicData>
+            </a:graphic>
+          </wp:anchor>
+        </w:drawing>
+      </w:r>
+    </w:p>
+    <w:p>
+      <w:pPr>
+        <w:pStyle w:val="Normal"/>
+        <w:bidi w:val="0"/>
+        <w:jc w:val="left"/>
+        <w:rPr>
+          <w:b w:val="false"/>
+          <w:b w:val="false"/>
+          <w:bCs w:val="false"/>
+        </w:rPr>
+      </w:pPr>
+      <w:r>
+        <w:rPr>
+          <w:b w:val="false"/>
+          <w:bCs w:val="false"/>
+        </w:rPr>
+      </w:r>
+    </w:p>
+    <w:p>
+      <w:pPr>
+        <w:pStyle w:val="Normal"/>
+        <w:bidi w:val="0"/>
+        <w:jc w:val="left"/>
+        <w:rPr>
+          <w:b w:val="false"/>
+          <w:b w:val="false"/>
+          <w:bCs w:val="false"/>
+        </w:rPr>
+      </w:pPr>
+      <w:r>
+        <w:rPr>
+          <w:b w:val="false"/>
+          <w:bCs w:val="false"/>
+        </w:rPr>
+      </w:r>
+    </w:p>
+    <w:p>
+      <w:pPr>
+        <w:pStyle w:val="Normal"/>
+        <w:bidi w:val="0"/>
+        <w:jc w:val="left"/>
+        <w:rPr>
+          <w:b w:val="false"/>
+          <w:b w:val="false"/>
+          <w:bCs w:val="false"/>
+        </w:rPr>
+      </w:pPr>
+      <w:r>
+        <w:rPr>
+          <w:b w:val="false"/>
+          <w:bCs w:val="false"/>
+        </w:rPr>
+      </w:r>
+    </w:p>
+    <w:p>
+      <w:pPr>
+        <w:pStyle w:val="Normal"/>
+        <w:bidi w:val="0"/>
+        <w:jc w:val="left"/>
+        <w:rPr>
+          <w:b w:val="false"/>
+          <w:b w:val="false"/>
+          <w:bCs w:val="false"/>
+        </w:rPr>
+      </w:pPr>
+      <w:r>
+        <w:rPr>
+          <w:b w:val="false"/>
+          <w:bCs w:val="false"/>
+        </w:rPr>
+      </w:r>
+    </w:p>
+    <w:p>
+      <w:pPr>
+        <w:pStyle w:val="Normal"/>
+        <w:bidi w:val="0"/>
+        <w:jc w:val="left"/>
+        <w:rPr>
+          <w:b w:val="false"/>
+          <w:b w:val="false"/>
+          <w:bCs w:val="false"/>
+        </w:rPr>
+      </w:pPr>
+      <w:r>
+        <w:rPr>
+          <w:b w:val="false"/>
+          <w:bCs w:val="false"/>
+        </w:rPr>
+      </w:r>
+    </w:p>
+    <w:p>
+      <w:pPr>
+        <w:pStyle w:val="Normal"/>
+        <w:bidi w:val="0"/>
+        <w:jc w:val="left"/>
+        <w:rPr>
+          <w:b w:val="false"/>
+          <w:b w:val="false"/>
+          <w:bCs w:val="false"/>
+        </w:rPr>
+      </w:pPr>
+      <w:r>
+        <w:rPr>
+          <w:b w:val="false"/>
+          <w:bCs w:val="false"/>
+        </w:rPr>
+      </w:r>
+    </w:p>
+    <w:p>
+      <w:pPr>
+        <w:pStyle w:val="Normal"/>
+        <w:bidi w:val="0"/>
+        <w:jc w:val="left"/>
+        <w:rPr>
+          <w:b w:val="false"/>
+          <w:b w:val="false"/>
+          <w:bCs w:val="false"/>
+        </w:rPr>
+      </w:pPr>
+      <w:r>
+        <w:rPr>
+          <w:b w:val="false"/>
+          <w:bCs w:val="false"/>
+        </w:rPr>
+      </w:r>
+    </w:p>
+    <w:p>
+      <w:pPr>
+        <w:pStyle w:val="Normal"/>
+        <w:bidi w:val="0"/>
+        <w:jc w:val="left"/>
+        <w:rPr>
+          <w:b w:val="false"/>
+          <w:b w:val="false"/>
+          <w:bCs w:val="false"/>
+        </w:rPr>
+      </w:pPr>
+      <w:r>
+        <w:rPr>
+          <w:b w:val="false"/>
+          <w:bCs w:val="false"/>
+        </w:rPr>
+      </w:r>
+    </w:p>
+    <w:p>
+      <w:pPr>
+        <w:pStyle w:val="Normal"/>
+        <w:bidi w:val="0"/>
+        <w:jc w:val="left"/>
+        <w:rPr>
+          <w:b w:val="false"/>
+          <w:b w:val="false"/>
+          <w:bCs w:val="false"/>
+        </w:rPr>
+      </w:pPr>
+      <w:r>
+        <w:rPr>
+          <w:b w:val="false"/>
+          <w:bCs w:val="false"/>
+        </w:rPr>
+      </w:r>
+    </w:p>
+    <w:p>
+      <w:pPr>
+        <w:pStyle w:val="Normal"/>
+        <w:bidi w:val="0"/>
+        <w:jc w:val="left"/>
+        <w:rPr>
+          <w:b w:val="false"/>
+          <w:b w:val="false"/>
+          <w:bCs w:val="false"/>
+        </w:rPr>
+      </w:pPr>
+      <w:r>
+        <w:rPr>
+          <w:b w:val="false"/>
+          <w:bCs w:val="false"/>
+        </w:rPr>
+      </w:r>
+    </w:p>
+    <w:p>
+      <w:pPr>
+        <w:pStyle w:val="Normal"/>
+        <w:bidi w:val="0"/>
+        <w:jc w:val="left"/>
+        <w:rPr>
+          <w:b w:val="false"/>
+          <w:b w:val="false"/>
+          <w:bCs w:val="false"/>
+        </w:rPr>
+      </w:pPr>
+      <w:r>
+        <w:rPr>
+          <w:b w:val="false"/>
+          <w:bCs w:val="false"/>
+        </w:rPr>
+      </w:r>
+    </w:p>
+    <w:p>
+      <w:pPr>
+        <w:pStyle w:val="Normal"/>
+        <w:bidi w:val="0"/>
+        <w:jc w:val="left"/>
+        <w:rPr>
+          <w:b w:val="false"/>
+          <w:b w:val="false"/>
+          <w:bCs w:val="false"/>
+        </w:rPr>
+      </w:pPr>
+      <w:r>
+        <w:rPr>
+          <w:b w:val="false"/>
+          <w:bCs w:val="false"/>
+        </w:rPr>
+      </w:r>
+    </w:p>
+    <w:p>
+      <w:pPr>
+        <w:pStyle w:val="Normal"/>
+        <w:bidi w:val="0"/>
+        <w:jc w:val="left"/>
+        <w:rPr>
+          <w:b w:val="false"/>
+          <w:b w:val="false"/>
+          <w:bCs w:val="false"/>
+        </w:rPr>
+      </w:pPr>
+      <w:r>
+        <w:rPr>
+          <w:b w:val="false"/>
+          <w:bCs w:val="false"/>
+        </w:rPr>
+      </w:r>
+    </w:p>
+    <w:p>
+      <w:pPr>
+        <w:pStyle w:val="Normal"/>
+        <w:bidi w:val="0"/>
+        <w:jc w:val="left"/>
+        <w:rPr>
+          <w:b w:val="false"/>
+          <w:b w:val="false"/>
+          <w:bCs w:val="false"/>
+        </w:rPr>
+      </w:pPr>
+      <w:r>
+        <w:rPr>
+          <w:b w:val="false"/>
+          <w:bCs w:val="false"/>
+        </w:rPr>
+      </w:r>
+    </w:p>
+    <w:p>
+      <w:pPr>
+        <w:pStyle w:val="Normal"/>
+        <w:bidi w:val="0"/>
+        <w:jc w:val="left"/>
+        <w:rPr>
+          <w:b w:val="false"/>
+          <w:b w:val="false"/>
+          <w:bCs w:val="false"/>
+        </w:rPr>
+      </w:pPr>
+      <w:r>
+        <w:rPr>
+          <w:b w:val="false"/>
+          <w:bCs w:val="false"/>
+        </w:rPr>
+      </w:r>
+    </w:p>
+    <w:p>
+      <w:pPr>
+        <w:pStyle w:val="Normal"/>
+        <w:bidi w:val="0"/>
+        <w:jc w:val="left"/>
+        <w:rPr>
+          <w:b w:val="false"/>
+          <w:b w:val="false"/>
+          <w:bCs w:val="false"/>
+        </w:rPr>
+      </w:pPr>
+      <w:r>
+        <w:rPr>
+          <w:b w:val="false"/>
+          <w:bCs w:val="false"/>
+        </w:rPr>
+      </w:r>
+    </w:p>
+    <w:p>
+      <w:pPr>
+        <w:pStyle w:val="Normal"/>
+        <w:bidi w:val="0"/>
+        <w:jc w:val="left"/>
+        <w:rPr>
+          <w:b w:val="false"/>
+          <w:b w:val="false"/>
+          <w:bCs w:val="false"/>
+        </w:rPr>
+      </w:pPr>
+      <w:r>
+        <w:rPr>
+          <w:b w:val="false"/>
+          <w:bCs w:val="false"/>
+        </w:rPr>
+      </w:r>
+    </w:p>
+    <w:p>
+      <w:pPr>
+        <w:pStyle w:val="Normal"/>
+        <w:bidi w:val="0"/>
+        <w:jc w:val="left"/>
+        <w:rPr>
+          <w:b w:val="false"/>
+          <w:b w:val="false"/>
+          <w:bCs w:val="false"/>
+        </w:rPr>
+      </w:pPr>
+      <w:r>
+        <w:rPr>
+          <w:b w:val="false"/>
+          <w:bCs w:val="false"/>
+        </w:rPr>
+      </w:r>
+    </w:p>
+    <w:p>
+      <w:pPr>
+        <w:pStyle w:val="Normal"/>
+        <w:bidi w:val="0"/>
+        <w:jc w:val="left"/>
+        <w:rPr>
+          <w:b w:val="false"/>
+          <w:b w:val="false"/>
+          <w:bCs w:val="false"/>
+        </w:rPr>
+      </w:pPr>
+      <w:r>
+        <w:rPr>
+          <w:b w:val="false"/>
+          <w:bCs w:val="false"/>
+        </w:rPr>
+      </w:r>
+    </w:p>
+    <w:p>
+      <w:pPr>
+        <w:pStyle w:val="Normal"/>
+        <w:bidi w:val="0"/>
+        <w:jc w:val="left"/>
+        <w:rPr>
+          <w:b w:val="false"/>
+          <w:b w:val="false"/>
+          <w:bCs w:val="false"/>
+        </w:rPr>
+      </w:pPr>
+      <w:r>
+        <w:rPr>
+          <w:b w:val="false"/>
+          <w:bCs w:val="false"/>
+        </w:rPr>
+      </w:r>
+    </w:p>
+    <w:p>
+      <w:pPr>
+        <w:pStyle w:val="Normal"/>
+        <w:bidi w:val="0"/>
+        <w:jc w:val="left"/>
+        <w:rPr>
+          <w:b w:val="false"/>
+          <w:b w:val="false"/>
+          <w:bCs w:val="false"/>
+        </w:rPr>
+      </w:pPr>
+      <w:r>
+        <w:rPr>
+          <w:b w:val="false"/>
+          <w:bCs w:val="false"/>
+        </w:rPr>
+      </w:r>
+    </w:p>
+    <w:p>
+      <w:pPr>
+        <w:pStyle w:val="Normal"/>
+        <w:bidi w:val="0"/>
+        <w:jc w:val="left"/>
+        <w:rPr>
+          <w:b w:val="false"/>
+          <w:b w:val="false"/>
+          <w:bCs w:val="false"/>
+        </w:rPr>
+      </w:pPr>
+      <w:r>
+        <w:rPr>
+          <w:b w:val="false"/>
+          <w:bCs w:val="false"/>
+        </w:rPr>
+      </w:r>
+    </w:p>
+    <w:p>
+      <w:pPr>
+        <w:pStyle w:val="Normal"/>
+        <w:bidi w:val="0"/>
+        <w:jc w:val="left"/>
+        <w:rPr>
+          <w:b w:val="false"/>
+          <w:b w:val="false"/>
+          <w:bCs w:val="false"/>
+        </w:rPr>
+      </w:pPr>
+      <w:r>
+        <w:rPr>
+          <w:b w:val="false"/>
+          <w:bCs w:val="false"/>
+        </w:rPr>
+      </w:r>
+    </w:p>
+    <w:p>
+      <w:pPr>
+        <w:pStyle w:val="Normal"/>
+        <w:bidi w:val="0"/>
+        <w:jc w:val="left"/>
+        <w:rPr>
+          <w:b w:val="false"/>
+          <w:b w:val="false"/>
+          <w:bCs w:val="false"/>
+        </w:rPr>
+      </w:pPr>
+      <w:r>
+        <w:rPr>
+          <w:b w:val="false"/>
+          <w:bCs w:val="false"/>
+        </w:rPr>
+      </w:r>
+    </w:p>
+    <w:p>
+      <w:pPr>
+        <w:pStyle w:val="Normal"/>
+        <w:bidi w:val="0"/>
+        <w:jc w:val="left"/>
+        <w:rPr>
+          <w:b w:val="false"/>
+          <w:b w:val="false"/>
+          <w:bCs w:val="false"/>
+        </w:rPr>
+      </w:pPr>
+      <w:r>
+        <w:rPr>
+          <w:b w:val="false"/>
+          <w:bCs w:val="false"/>
+        </w:rPr>
+      </w:r>
+    </w:p>
+    <w:p>
+      <w:pPr>
+        <w:pStyle w:val="Normal"/>
+        <w:bidi w:val="0"/>
+        <w:jc w:val="left"/>
+        <w:rPr>
+          <w:b w:val="false"/>
+          <w:b w:val="false"/>
+          <w:bCs w:val="false"/>
+        </w:rPr>
+      </w:pPr>
+      <w:r>
+        <w:rPr>
+          <w:b w:val="false"/>
+          <w:bCs w:val="false"/>
+        </w:rPr>
+      </w:r>
+    </w:p>
+    <w:p>
+      <w:pPr>
+        <w:pStyle w:val="Normal"/>
+        <w:bidi w:val="0"/>
+        <w:jc w:val="left"/>
+        <w:rPr>
+          <w:b w:val="false"/>
+          <w:b w:val="false"/>
+          <w:bCs w:val="false"/>
+        </w:rPr>
+      </w:pPr>
+      <w:r>
+        <w:rPr>
+          <w:b w:val="false"/>
+          <w:bCs w:val="false"/>
+        </w:rPr>
+      </w:r>
+    </w:p>
+    <w:p>
+      <w:pPr>
+        <w:pStyle w:val="Normal"/>
+        <w:bidi w:val="0"/>
+        <w:jc w:val="left"/>
+        <w:rPr>
+          <w:b w:val="false"/>
+          <w:b w:val="false"/>
+          <w:bCs w:val="false"/>
+        </w:rPr>
+      </w:pPr>
+      <w:r>
+        <w:rPr>
+          <w:b w:val="false"/>
+          <w:bCs w:val="false"/>
+        </w:rPr>
+      </w:r>
+    </w:p>
+    <w:p>
+      <w:pPr>
+        <w:pStyle w:val="Normal"/>
+        <w:bidi w:val="0"/>
+        <w:jc w:val="left"/>
+        <w:rPr>
+          <w:b w:val="false"/>
+          <w:b w:val="false"/>
+          <w:bCs w:val="false"/>
+        </w:rPr>
+      </w:pPr>
+      <w:r>
+        <w:rPr>
+          <w:b w:val="false"/>
+          <w:bCs w:val="false"/>
+        </w:rPr>
+      </w:r>
+    </w:p>
+    <w:p>
+      <w:pPr>
+        <w:pStyle w:val="Normal"/>
+        <w:bidi w:val="0"/>
+        <w:jc w:val="left"/>
+        <w:rPr>
+          <w:b w:val="false"/>
+          <w:b w:val="false"/>
+          <w:bCs w:val="false"/>
+        </w:rPr>
+      </w:pPr>
+      <w:r>
+        <w:rPr>
+          <w:b w:val="false"/>
+          <w:bCs w:val="false"/>
+        </w:rPr>
+      </w:r>
+    </w:p>
+    <w:p>
+      <w:pPr>
+        <w:pStyle w:val="Normal"/>
+        <w:bidi w:val="0"/>
+        <w:jc w:val="left"/>
+        <w:rPr>
+          <w:b w:val="false"/>
+          <w:b w:val="false"/>
+          <w:bCs w:val="false"/>
+        </w:rPr>
+      </w:pPr>
+      <w:r>
+        <w:rPr>
+          <w:b w:val="false"/>
+          <w:bCs w:val="false"/>
+        </w:rPr>
+      </w:r>
+    </w:p>
+    <w:p>
+      <w:pPr>
+        <w:pStyle w:val="Normal"/>
+        <w:bidi w:val="0"/>
+        <w:jc w:val="left"/>
+        <w:rPr>
+          <w:b w:val="false"/>
+          <w:b w:val="false"/>
+          <w:bCs w:val="false"/>
+        </w:rPr>
+      </w:pPr>
+      <w:r>
+        <w:rPr>
+          <w:b w:val="false"/>
+          <w:bCs w:val="false"/>
+        </w:rPr>
+      </w:r>
+    </w:p>
+    <w:p>
+      <w:pPr>
+        <w:pStyle w:val="Normal"/>
+        <w:bidi w:val="0"/>
+        <w:jc w:val="left"/>
+        <w:rPr>
+          <w:b w:val="false"/>
+          <w:b w:val="false"/>
+          <w:bCs w:val="false"/>
+        </w:rPr>
+      </w:pPr>
+      <w:r>
+        <w:rPr>
+          <w:b w:val="false"/>
+          <w:bCs w:val="false"/>
+        </w:rPr>
+        <w:t>6) Connect to the VPN using the preceding credentials.</w:t>
+      </w:r>
+    </w:p>
+    <w:p>
+      <w:pPr>
+        <w:pStyle w:val="Normal"/>
+        <w:bidi w:val="0"/>
+        <w:jc w:val="left"/>
+        <w:rPr>
+          <w:b w:val="false"/>
+          <w:b w:val="false"/>
+          <w:bCs w:val="false"/>
+        </w:rPr>
+      </w:pPr>
+      <w:r>
+        <w:rPr>
+          <w:b w:val="false"/>
+          <w:bCs w:val="false"/>
+        </w:rPr>
+      </w:r>
+    </w:p>
+    <w:p>
+      <w:pPr>
+        <w:pStyle w:val="Normal"/>
+        <w:bidi w:val="0"/>
+        <w:jc w:val="left"/>
+        <w:rPr>
+          <w:b w:val="false"/>
+          <w:b w:val="false"/>
+          <w:bCs w:val="false"/>
+        </w:rPr>
+      </w:pPr>
+      <w:r>
+        <w:rPr>
+          <w:b w:val="false"/>
+          <w:bCs w:val="false"/>
+        </w:rPr>
+      </w:r>
+    </w:p>
+    <w:p>
+      <w:pPr>
+        <w:pStyle w:val="Normal"/>
+        <w:bidi w:val="0"/>
+        <w:jc w:val="left"/>
+        <w:rPr>
+          <w:b w:val="false"/>
+          <w:b w:val="false"/>
+          <w:bCs w:val="false"/>
+        </w:rPr>
+      </w:pPr>
+      <w:r>
+        <w:rPr>
+          <w:b w:val="false"/>
+          <w:bCs w:val="false"/>
+        </w:rPr>
+      </w:r>
+    </w:p>
+    <w:p>
+      <w:pPr>
+        <w:pStyle w:val="Normal"/>
+        <w:bidi w:val="0"/>
+        <w:jc w:val="left"/>
+        <w:rPr>
+          <w:b w:val="false"/>
+          <w:b w:val="false"/>
+          <w:bCs w:val="false"/>
+        </w:rPr>
+      </w:pPr>
+      <w:r>
+        <w:rPr>
+          <w:b w:val="false"/>
+          <w:bCs w:val="false"/>
+        </w:rPr>
+      </w:r>
+    </w:p>
+    <w:p>
+      <w:pPr>
+        <w:pStyle w:val="Normal"/>
+        <w:bidi w:val="0"/>
+        <w:jc w:val="left"/>
+        <w:rPr>
+          <w:b w:val="false"/>
+          <w:b w:val="false"/>
+          <w:bCs w:val="false"/>
+        </w:rPr>
+      </w:pPr>
+      <w:r>
+        <w:rPr>
+          <w:b w:val="false"/>
+          <w:bCs w:val="false"/>
+        </w:rPr>
+      </w:r>
+    </w:p>
+    <w:p>
+      <w:pPr>
+        <w:pStyle w:val="Normal"/>
+        <w:bidi w:val="0"/>
+        <w:jc w:val="left"/>
+        <w:rPr>
+          <w:b w:val="false"/>
+          <w:b w:val="false"/>
+          <w:bCs w:val="false"/>
+        </w:rPr>
+      </w:pPr>
+      <w:r>
+        <w:rPr>
+          <w:b w:val="false"/>
+          <w:bCs w:val="false"/>
+        </w:rPr>
+      </w:r>
+    </w:p>
+    <w:p>
+      <w:pPr>
+        <w:pStyle w:val="Normal"/>
+        <w:bidi w:val="0"/>
+        <w:jc w:val="left"/>
+        <w:rPr>
+          <w:b w:val="false"/>
+          <w:b w:val="false"/>
+          <w:bCs w:val="false"/>
+        </w:rPr>
+      </w:pPr>
+      <w:r>
+        <w:rPr>
+          <w:b w:val="false"/>
+          <w:bCs w:val="false"/>
+        </w:rPr>
+      </w:r>
+    </w:p>
+    <w:p>
+      <w:pPr>
+        <w:pStyle w:val="Normal"/>
+        <w:bidi w:val="0"/>
+        <w:jc w:val="left"/>
+        <w:rPr>
+          <w:b w:val="false"/>
+          <w:b w:val="false"/>
+          <w:bCs w:val="false"/>
+        </w:rPr>
+      </w:pPr>
+      <w:r>
+        <w:rPr>
+          <w:b w:val="false"/>
+          <w:bCs w:val="false"/>
+        </w:rPr>
+      </w:r>
+    </w:p>
+    <w:p>
+      <w:pPr>
+        <w:pStyle w:val="Normal"/>
+        <w:bidi w:val="0"/>
+        <w:jc w:val="left"/>
+        <w:rPr>
+          <w:b w:val="false"/>
+          <w:b w:val="false"/>
+          <w:bCs w:val="false"/>
+        </w:rPr>
+      </w:pPr>
+      <w:r>
+        <w:rPr>
+          <w:b w:val="false"/>
+          <w:bCs w:val="false"/>
+        </w:rPr>
+      </w:r>
+    </w:p>
+    <w:p>
+      <w:pPr>
+        <w:pStyle w:val="Normal"/>
+        <w:bidi w:val="0"/>
+        <w:jc w:val="left"/>
+        <w:rPr>
+          <w:b w:val="false"/>
+          <w:b w:val="false"/>
+          <w:bCs w:val="false"/>
+        </w:rPr>
+      </w:pPr>
+      <w:r>
+        <w:rPr>
+          <w:b w:val="false"/>
+          <w:bCs w:val="false"/>
+        </w:rPr>
+      </w:r>
+    </w:p>
+    <w:p>
+      <w:pPr>
+        <w:pStyle w:val="Normal"/>
+        <w:bidi w:val="0"/>
+        <w:jc w:val="left"/>
+        <w:rPr>
+          <w:b w:val="false"/>
+          <w:b w:val="false"/>
+          <w:bCs w:val="false"/>
+        </w:rPr>
+      </w:pPr>
+      <w:r>
+        <w:rPr>
+          <w:b w:val="false"/>
+          <w:bCs w:val="false"/>
+        </w:rPr>
+        <w:drawing>
+          <wp:anchor behindDoc="0" distT="0" distB="0" distL="0" distR="0" simplePos="0" locked="0" layoutInCell="0" allowOverlap="1" relativeHeight="7">
+            <wp:simplePos x="0" y="0"/>
+            <wp:positionH relativeFrom="column">
+              <wp:posOffset>444500</wp:posOffset>
+            </wp:positionH>
+            <wp:positionV relativeFrom="paragraph">
+              <wp:posOffset>-165735</wp:posOffset>
+            </wp:positionV>
+            <wp:extent cx="4704715" cy="2513965"/>
+            <wp:effectExtent l="0" t="0" r="0" b="0"/>
+            <wp:wrapSquare wrapText="largest"/>
+            <wp:docPr id="6" name="Image6" descr=""/>
+            <wp:cNvGraphicFramePr>
+              <a:graphicFrameLocks xmlns:a="http://schemas.openxmlformats.org/drawingml/2006/main" noChangeAspect="1"/>
+            </wp:cNvGraphicFramePr>
+            <a:graphic xmlns:a="http://schemas.openxmlformats.org/drawingml/2006/main">
+              <a:graphicData uri="http://schemas.openxmlformats.org/drawingml/2006/picture">
+                <pic:pic xmlns:pic="http://schemas.openxmlformats.org/drawingml/2006/picture">
+                  <pic:nvPicPr>
+                    <pic:cNvPr id="6" name="Image6" descr=""/>
+                    <pic:cNvPicPr>
+                      <a:picLocks noChangeAspect="1" noChangeArrowheads="1"/>
+                    </pic:cNvPicPr>
+                  </pic:nvPicPr>
+                  <pic:blipFill>
+                    <a:blip r:embed="rId8"/>
+                    <a:stretch>
+                      <a:fillRect/>
+                    </a:stretch>
+                  </pic:blipFill>
+                  <pic:spPr bwMode="auto">
+                    <a:xfrm>
+                      <a:off x="0" y="0"/>
+                      <a:ext cx="4704715" cy="2513965"/>
+                    </a:xfrm>
+                    <a:prstGeom prst="rect">
+                      <a:avLst/>
+                    </a:prstGeom>
+                  </pic:spPr>
+                </pic:pic>
+              </a:graphicData>
+            </a:graphic>
+          </wp:anchor>
+        </w:drawing>
+      </w:r>
+    </w:p>
+    <w:p>
+      <w:pPr>
+        <w:pStyle w:val="Normal"/>
+        <w:bidi w:val="0"/>
+        <w:jc w:val="left"/>
+        <w:rPr>
+          <w:b w:val="false"/>
+          <w:b w:val="false"/>
+          <w:bCs w:val="false"/>
+        </w:rPr>
+      </w:pPr>
+      <w:r>
+        <w:rPr>
+          <w:b w:val="false"/>
+          <w:bCs w:val="false"/>
+        </w:rPr>
+      </w:r>
+    </w:p>
+    <w:p>
+      <w:pPr>
+        <w:pStyle w:val="Normal"/>
+        <w:bidi w:val="0"/>
+        <w:jc w:val="left"/>
+        <w:rPr>
+          <w:b w:val="false"/>
+          <w:b w:val="false"/>
+          <w:bCs w:val="false"/>
+        </w:rPr>
+      </w:pPr>
+      <w:r>
+        <w:rPr>
+          <w:b w:val="false"/>
+          <w:bCs w:val="false"/>
+        </w:rPr>
+      </w:r>
+    </w:p>
+    <w:p>
+      <w:pPr>
+        <w:pStyle w:val="Normal"/>
+        <w:bidi w:val="0"/>
+        <w:jc w:val="left"/>
+        <w:rPr>
+          <w:b w:val="false"/>
+          <w:b w:val="false"/>
+          <w:bCs w:val="false"/>
+        </w:rPr>
+      </w:pPr>
+      <w:r>
+        <w:rPr>
+          <w:b w:val="false"/>
+          <w:bCs w:val="false"/>
+        </w:rPr>
+      </w:r>
+    </w:p>
+    <w:p>
+      <w:pPr>
+        <w:pStyle w:val="Normal"/>
+        <w:bidi w:val="0"/>
+        <w:jc w:val="left"/>
+        <w:rPr>
+          <w:b w:val="false"/>
+          <w:b w:val="false"/>
+          <w:bCs w:val="false"/>
+        </w:rPr>
+      </w:pPr>
+      <w:r>
+        <w:rPr>
+          <w:b w:val="false"/>
+          <w:bCs w:val="false"/>
+        </w:rPr>
+      </w:r>
+    </w:p>
+    <w:p>
+      <w:pPr>
+        <w:pStyle w:val="Normal"/>
+        <w:bidi w:val="0"/>
+        <w:jc w:val="left"/>
+        <w:rPr>
+          <w:b w:val="false"/>
+          <w:b w:val="false"/>
+          <w:bCs w:val="false"/>
+        </w:rPr>
+      </w:pPr>
+      <w:r>
+        <w:rPr>
+          <w:b w:val="false"/>
+          <w:bCs w:val="false"/>
+        </w:rPr>
+      </w:r>
+    </w:p>
+    <w:p>
+      <w:pPr>
+        <w:pStyle w:val="Normal"/>
+        <w:bidi w:val="0"/>
+        <w:jc w:val="left"/>
+        <w:rPr>
+          <w:b w:val="false"/>
+          <w:b w:val="false"/>
+          <w:bCs w:val="false"/>
+        </w:rPr>
+      </w:pPr>
+      <w:r>
+        <w:rPr>
+          <w:b w:val="false"/>
+          <w:bCs w:val="false"/>
+        </w:rPr>
+      </w:r>
+    </w:p>
+    <w:p>
+      <w:pPr>
+        <w:pStyle w:val="Normal"/>
+        <w:bidi w:val="0"/>
+        <w:jc w:val="left"/>
+        <w:rPr>
+          <w:b w:val="false"/>
+          <w:b w:val="false"/>
+          <w:bCs w:val="false"/>
+        </w:rPr>
+      </w:pPr>
+      <w:r>
+        <w:rPr>
+          <w:b w:val="false"/>
+          <w:bCs w:val="false"/>
+        </w:rPr>
+      </w:r>
+    </w:p>
+    <w:p>
+      <w:pPr>
+        <w:pStyle w:val="Normal"/>
+        <w:bidi w:val="0"/>
+        <w:jc w:val="left"/>
+        <w:rPr>
+          <w:b w:val="false"/>
+          <w:b w:val="false"/>
+          <w:bCs w:val="false"/>
+        </w:rPr>
+      </w:pPr>
+      <w:r>
+        <w:rPr>
+          <w:b w:val="false"/>
+          <w:bCs w:val="false"/>
+        </w:rPr>
+      </w:r>
+    </w:p>
+    <w:p>
+      <w:pPr>
+        <w:pStyle w:val="Normal"/>
+        <w:bidi w:val="0"/>
+        <w:jc w:val="left"/>
+        <w:rPr>
+          <w:b w:val="false"/>
+          <w:b w:val="false"/>
+          <w:bCs w:val="false"/>
+        </w:rPr>
+      </w:pPr>
+      <w:r>
+        <w:rPr>
+          <w:b w:val="false"/>
+          <w:bCs w:val="false"/>
+        </w:rPr>
+      </w:r>
+    </w:p>
+    <w:p>
+      <w:pPr>
+        <w:pStyle w:val="Normal"/>
+        <w:bidi w:val="0"/>
+        <w:jc w:val="left"/>
+        <w:rPr>
+          <w:b w:val="false"/>
+          <w:b w:val="false"/>
+          <w:bCs w:val="false"/>
+        </w:rPr>
+      </w:pPr>
+      <w:r>
+        <w:rPr>
+          <w:b w:val="false"/>
+          <w:bCs w:val="false"/>
+        </w:rPr>
+      </w:r>
+    </w:p>
+    <w:p>
+      <w:pPr>
+        <w:pStyle w:val="Normal"/>
+        <w:bidi w:val="0"/>
+        <w:jc w:val="left"/>
+        <w:rPr>
+          <w:b w:val="false"/>
+          <w:b w:val="false"/>
+          <w:bCs w:val="false"/>
+        </w:rPr>
+      </w:pPr>
+      <w:r>
+        <w:rPr>
+          <w:b w:val="false"/>
+          <w:bCs w:val="false"/>
+        </w:rPr>
+      </w:r>
+    </w:p>
+    <w:p>
+      <w:pPr>
+        <w:pStyle w:val="Normal"/>
+        <w:bidi w:val="0"/>
+        <w:jc w:val="left"/>
+        <w:rPr>
+          <w:b w:val="false"/>
+          <w:b w:val="false"/>
+          <w:bCs w:val="false"/>
+        </w:rPr>
+      </w:pPr>
+      <w:r>
+        <w:rPr>
+          <w:b w:val="false"/>
+          <w:bCs w:val="false"/>
+        </w:rPr>
+      </w:r>
+    </w:p>
+    <w:p>
+      <w:pPr>
+        <w:pStyle w:val="Normal"/>
+        <w:bidi w:val="0"/>
+        <w:jc w:val="left"/>
+        <w:rPr>
+          <w:b w:val="false"/>
+          <w:b w:val="false"/>
+          <w:bCs w:val="false"/>
+        </w:rPr>
+      </w:pPr>
+      <w:r>
+        <w:rPr>
+          <w:b w:val="false"/>
+          <w:bCs w:val="false"/>
+        </w:rPr>
+      </w:r>
+    </w:p>
+    <w:p>
+      <w:pPr>
+        <w:pStyle w:val="Normal"/>
+        <w:bidi w:val="0"/>
+        <w:jc w:val="left"/>
+        <w:rPr>
+          <w:b w:val="false"/>
+          <w:b w:val="false"/>
+          <w:bCs w:val="false"/>
+        </w:rPr>
+      </w:pPr>
+      <w:r>
+        <w:rPr>
+          <w:b w:val="false"/>
+          <w:bCs w:val="false"/>
+        </w:rPr>
+      </w:r>
+    </w:p>
+    <w:p>
+      <w:pPr>
+        <w:pStyle w:val="Normal"/>
+        <w:bidi w:val="0"/>
+        <w:jc w:val="left"/>
+        <w:rPr>
+          <w:b w:val="false"/>
+          <w:b w:val="false"/>
+          <w:bCs w:val="false"/>
+        </w:rPr>
+      </w:pPr>
+      <w:r>
+        <w:rPr>
+          <w:b w:val="false"/>
+          <w:bCs w:val="false"/>
+        </w:rPr>
+      </w:r>
+    </w:p>
+    <w:p>
+      <w:pPr>
+        <w:pStyle w:val="Normal"/>
+        <w:bidi w:val="0"/>
+        <w:jc w:val="left"/>
+        <w:rPr>
+          <w:b w:val="false"/>
+          <w:b w:val="false"/>
+          <w:bCs w:val="false"/>
+        </w:rPr>
+      </w:pPr>
+      <w:r>
+        <w:rPr>
+          <w:b w:val="false"/>
+          <w:bCs w:val="false"/>
+        </w:rPr>
+      </w:r>
+    </w:p>
+    <w:p>
+      <w:pPr>
+        <w:pStyle w:val="Normal"/>
+        <w:bidi w:val="0"/>
+        <w:jc w:val="left"/>
+        <w:rPr>
+          <w:b w:val="false"/>
+          <w:b w:val="false"/>
+          <w:bCs w:val="false"/>
+        </w:rPr>
+      </w:pPr>
+      <w:r>
+        <w:rPr>
+          <w:b w:val="false"/>
+          <w:bCs w:val="false"/>
+        </w:rPr>
+      </w:r>
+    </w:p>
+    <w:p>
+      <w:pPr>
+        <w:pStyle w:val="Normal"/>
+        <w:bidi w:val="0"/>
+        <w:jc w:val="left"/>
+        <w:rPr>
+          <w:b w:val="false"/>
+          <w:b w:val="false"/>
+          <w:bCs w:val="false"/>
+        </w:rPr>
+      </w:pPr>
+      <w:r>
+        <w:rPr>
+          <w:b w:val="false"/>
+          <w:bCs w:val="false"/>
+        </w:rPr>
       </w:r>
     </w:p>
     <w:p>
@@ -1449,10 +4223,35 @@
         <w:pStyle w:val="Normal"/>
         <w:bidi w:val="0"/>
         <w:jc w:val="left"/>
-        <w:rPr/>
-      </w:pPr>
-      <w:r>
-        <w:rPr/>
+        <w:rPr>
+          <w:b w:val="false"/>
+          <w:b w:val="false"/>
+          <w:bCs w:val="false"/>
+        </w:rPr>
+      </w:pPr>
+      <w:r>
+        <w:rPr>
+          <w:b w:val="false"/>
+          <w:bCs w:val="false"/>
+        </w:rPr>
+      </w:r>
+    </w:p>
+    <w:p>
+      <w:pPr>
+        <w:pStyle w:val="Normal"/>
+        <w:bidi w:val="0"/>
+        <w:jc w:val="left"/>
+        <w:rPr>
+          <w:b w:val="false"/>
+          <w:b w:val="false"/>
+          <w:bCs w:val="false"/>
+        </w:rPr>
+      </w:pPr>
+      <w:r>
+        <w:rPr>
+          <w:b w:val="false"/>
+          <w:bCs w:val="false"/>
+        </w:rPr>
       </w:r>
     </w:p>
     <w:sectPr>
@@ -1462,6 +4261,7 @@
       <w:pgNumType w:fmt="decimal"/>
       <w:formProt w:val="false"/>
       <w:textDirection w:val="lrTb"/>
+      <w:docGrid w:type="default" w:linePitch="100" w:charSpace="0"/>
     </w:sectPr>
   </w:body>
 </w:document>
@@ -1481,7 +4281,6 @@
     </w:rPrDefault>
     <w:pPrDefault>
       <w:pPr>
-        <w:widowControl/>
         <w:suppressAutoHyphens w:val="true"/>
       </w:pPr>
     </w:pPrDefault>
@@ -1491,7 +4290,10 @@
     <w:qFormat/>
     <w:pPr>
       <w:widowControl/>
+      <w:suppressAutoHyphens w:val="true"/>
       <w:bidi w:val="0"/>
+      <w:spacing w:before="0" w:after="0"/>
+      <w:jc w:val="left"/>
     </w:pPr>
     <w:rPr>
       <w:rFonts w:ascii="Liberation Serif" w:hAnsi="Liberation Serif" w:eastAsia="NSimSun" w:cs="Arial"/>

</xml_diff>